<commit_message>
Opravy rovnic, koeficientů, grafů
</commit_message>
<xml_diff>
--- a/Semestrálka/Semestrální práce Dvořák.docx
+++ b/Semestrálka/Semestrální práce Dvořák.docx
@@ -604,34 +604,76 @@
         <w:rPr>
           <w:i/>
         </w:rPr>
+        <w:t xml:space="preserve"> 1,1,2-trichloroethene and </w:t>
+      </w:r>
+      <w:proofErr w:type="spellStart"/>
+      <w:r>
+        <w:rPr>
+          <w:i/>
+        </w:rPr>
+        <w:t>cyclohexane</w:t>
+      </w:r>
+      <w:proofErr w:type="spellEnd"/>
+      <w:r>
+        <w:rPr>
+          <w:i/>
+        </w:rPr>
         <w:t xml:space="preserve"> </w:t>
       </w:r>
-      <w:proofErr w:type="gramStart"/>
+      <w:proofErr w:type="spellStart"/>
       <w:r>
         <w:rPr>
           <w:i/>
         </w:rPr>
-        <w:t>1,1,2-trichloroethene</w:t>
-      </w:r>
-      <w:proofErr w:type="gramEnd"/>
+        <w:t>binary</w:t>
+      </w:r>
+      <w:proofErr w:type="spellEnd"/>
       <w:r>
         <w:rPr>
           <w:i/>
         </w:rPr>
-        <w:t xml:space="preserve"> and </w:t>
+        <w:t xml:space="preserve"> </w:t>
       </w:r>
       <w:proofErr w:type="spellStart"/>
       <w:r>
         <w:rPr>
           <w:i/>
         </w:rPr>
-        <w:t>cyclohexane</w:t>
+        <w:t>mixtures</w:t>
       </w:r>
       <w:proofErr w:type="spellEnd"/>
       <w:r>
         <w:rPr>
           <w:i/>
         </w:rPr>
+        <w:t xml:space="preserve"> by </w:t>
+      </w:r>
+      <w:proofErr w:type="spellStart"/>
+      <w:r>
+        <w:rPr>
+          <w:i/>
+        </w:rPr>
+        <w:t>using</w:t>
+      </w:r>
+      <w:proofErr w:type="spellEnd"/>
+      <w:r>
+        <w:rPr>
+          <w:i/>
+        </w:rPr>
+        <w:t xml:space="preserve"> NRTL, UNIQUAC, UNIFAC and VANLAAR </w:t>
+      </w:r>
+      <w:proofErr w:type="spellStart"/>
+      <w:r>
+        <w:rPr>
+          <w:i/>
+        </w:rPr>
+        <w:t>models</w:t>
+      </w:r>
+      <w:proofErr w:type="spellEnd"/>
+      <w:r>
+        <w:rPr>
+          <w:i/>
+        </w:rPr>
         <w:t xml:space="preserve"> </w:t>
       </w:r>
       <w:proofErr w:type="spellStart"/>
@@ -639,13 +681,27 @@
         <w:rPr>
           <w:i/>
         </w:rPr>
-        <w:t>binary</w:t>
+        <w:t>at</w:t>
       </w:r>
       <w:proofErr w:type="spellEnd"/>
       <w:r>
         <w:rPr>
           <w:i/>
         </w:rPr>
+        <w:t xml:space="preserve"> a </w:t>
+      </w:r>
+      <w:proofErr w:type="spellStart"/>
+      <w:r>
+        <w:rPr>
+          <w:i/>
+        </w:rPr>
+        <w:t>local</w:t>
+      </w:r>
+      <w:proofErr w:type="spellEnd"/>
+      <w:r>
+        <w:rPr>
+          <w:i/>
+        </w:rPr>
         <w:t xml:space="preserve"> </w:t>
       </w:r>
       <w:proofErr w:type="spellStart"/>
@@ -653,202 +709,130 @@
         <w:rPr>
           <w:i/>
         </w:rPr>
-        <w:t>mixtures</w:t>
+        <w:t>atmospheric</w:t>
       </w:r>
       <w:proofErr w:type="spellEnd"/>
       <w:r>
         <w:rPr>
           <w:i/>
         </w:rPr>
-        <w:t xml:space="preserve"> by </w:t>
+        <w:t xml:space="preserve"> </w:t>
       </w:r>
       <w:proofErr w:type="spellStart"/>
       <w:r>
         <w:rPr>
           <w:i/>
         </w:rPr>
-        <w:t>using</w:t>
+        <w:t>pressure</w:t>
       </w:r>
       <w:proofErr w:type="spellEnd"/>
       <w:r>
         <w:rPr>
           <w:i/>
         </w:rPr>
-        <w:t xml:space="preserve"> NRTL, UNIQUAC, UNIFAC and VANLAAR </w:t>
+        <w:t xml:space="preserve"> </w:t>
       </w:r>
       <w:proofErr w:type="spellStart"/>
       <w:r>
         <w:rPr>
           <w:i/>
         </w:rPr>
-        <w:t>models</w:t>
+        <w:t>of</w:t>
       </w:r>
       <w:proofErr w:type="spellEnd"/>
       <w:r>
         <w:rPr>
           <w:i/>
         </w:rPr>
+        <w:t xml:space="preserve"> 95.3kPa“</w:t>
+      </w:r>
+      <w:r>
         <w:t xml:space="preserve"> </w:t>
       </w:r>
+      <w:r>
+        <w:fldChar w:fldCharType="begin"/>
+      </w:r>
+      <w:r>
+        <w:instrText xml:space="preserve"> ADDIN ZOTERO_ITEM CSL_CITATION {"citationID":"qBFWlpxr","properties":{"formattedCitation":"(Anila et al. 2015)","plainCitation":"(Anila et al. 2015)","noteIndex":0},"citationItems":[{"id":237,"uris":["http://zotero.org/users/3054491/items/TM5JJSQA"],"uri":["http://zotero.org/users/3054491/items/TM5JJSQA"],"itemData":{"id":237,"type":"article-journal","abstract":"Boiling points of pure liquids and their binary mixtures are measured over the entire range of composition at a local atmospheric pressure of 95.3kPa. The experiments were carried by using a Swietoslawski-type ebulliometer. Vapor pressures of the pure components were computed using Antoine's equation. The activity coefficients and Gibbs energies were calculated for both the binary mixtures under investigation. Excess Gibbs energy values were found to be positive in both the binary systems. Both the binary systems were observed to be positive deviation from Raoult's law due to the dispersal forces acting between the component molecules in the liquid mixture. NRTL, UNIQUAC, UNIFAC and VAN LAAR models have also been applied successfully to both of the binary mixtures presented here. The results are discussed in terms of molecular interactions between the unlike molecules in the binary liquid mixtures.","container-title":"Journal of Molecular Liquids","DOI":"10.1016/j.molliq.2014.12.026","ISSN":"0167-7322","journalAbbreviation":"Journal of Molecular Liquids","language":"anglicky","page":"107–114","source":"ScienceDirect","title":"Phase equilibrium and excess Gibbs energy functions of acetophenone with 1,1,2-trichloroethene and cyclohexane binary mixtures by using NRTL, UNIQUAC, UNIFAC and VANLAAR models at a local atmospheric pressure of 95.3kPa","volume":"202","author":[{"family":"Anila","given":"P."},{"family":"Ryapa Reddy","given":"K."},{"family":"Srinivasa Rao","given":"G."},{"family":"Sai Ram","given":"P. V. S."},{"family":"Ramachandran","given":"D."},{"family":"Rambabu","given":"C."}],"issued":{"date-parts":[["2015",2,1]]}}}],"schema":"https://github.com/citation-style-language/schema/raw/master/csl-citation.json"} </w:instrText>
+      </w:r>
+      <w:r>
+        <w:fldChar w:fldCharType="separate"/>
+      </w:r>
+      <w:r>
+        <w:rPr>
+          <w:rFonts w:ascii="Cambria" w:hAnsi="Cambria"/>
+        </w:rPr>
+        <w:t>(</w:t>
+      </w:r>
       <w:proofErr w:type="spellStart"/>
       <w:r>
         <w:rPr>
-          <w:i/>
-        </w:rPr>
-        <w:t>at</w:t>
+          <w:rFonts w:ascii="Cambria" w:hAnsi="Cambria"/>
+        </w:rPr>
+        <w:t>Anila</w:t>
       </w:r>
       <w:proofErr w:type="spellEnd"/>
       <w:r>
         <w:rPr>
-          <w:i/>
-        </w:rPr>
-        <w:t xml:space="preserve"> a </w:t>
+          <w:rFonts w:ascii="Cambria" w:hAnsi="Cambria"/>
+        </w:rPr>
+        <w:t xml:space="preserve"> et al. 2015)</w:t>
+      </w:r>
+      <w:r>
+        <w:fldChar w:fldCharType="end"/>
+      </w:r>
+      <w:r>
+        <w:t>.</w:t>
+      </w:r>
+      <w:r>
+        <w:t xml:space="preserve"> </w:t>
+      </w:r>
+      <w:r>
+        <w:t>Z metod použitých ve článku b</w:t>
+      </w:r>
+      <w:r>
+        <w:t xml:space="preserve">yly vybrány </w:t>
+      </w:r>
+      <w:r>
+        <w:t xml:space="preserve">metody </w:t>
+      </w:r>
+      <w:r>
+        <w:t xml:space="preserve">Van </w:t>
       </w:r>
       <w:proofErr w:type="spellStart"/>
       <w:r>
-        <w:rPr>
-          <w:i/>
-        </w:rPr>
-        <w:t>local</w:t>
+        <w:t>Laar</w:t>
       </w:r>
       <w:proofErr w:type="spellEnd"/>
       <w:r>
-        <w:rPr>
-          <w:i/>
-        </w:rPr>
-        <w:t xml:space="preserve"> </w:t>
+        <w:t xml:space="preserve"> a</w:t>
+      </w:r>
+      <w:r>
+        <w:t> </w:t>
+      </w:r>
+      <w:r>
+        <w:t>NRTL,</w:t>
+      </w:r>
+      <w:r>
+        <w:t xml:space="preserve"> pomocí nichž byly spočítány údaje pro obě ve článku zkoumané směsi</w:t>
+      </w:r>
+      <w:r>
+        <w:t xml:space="preserve">, </w:t>
       </w:r>
       <w:proofErr w:type="spellStart"/>
       <w:r>
-        <w:rPr>
-          <w:i/>
-        </w:rPr>
-        <w:t>atmospheric</w:t>
+        <w:t>acetofenon</w:t>
       </w:r>
       <w:proofErr w:type="spellEnd"/>
       <w:r>
-        <w:rPr>
-          <w:i/>
-        </w:rPr>
-        <w:t xml:space="preserve"> </w:t>
-      </w:r>
-      <w:proofErr w:type="spellStart"/>
-      <w:r>
-        <w:rPr>
-          <w:i/>
-        </w:rPr>
-        <w:t>pressure</w:t>
-      </w:r>
-      <w:proofErr w:type="spellEnd"/>
-      <w:r>
-        <w:rPr>
-          <w:i/>
-        </w:rPr>
-        <w:t xml:space="preserve"> </w:t>
-      </w:r>
-      <w:proofErr w:type="spellStart"/>
-      <w:r>
-        <w:rPr>
-          <w:i/>
-        </w:rPr>
-        <w:t>of</w:t>
-      </w:r>
-      <w:proofErr w:type="spellEnd"/>
-      <w:r>
-        <w:rPr>
-          <w:i/>
-        </w:rPr>
-        <w:t xml:space="preserve"> 95.3kPa“</w:t>
-      </w:r>
-      <w:r>
-        <w:t xml:space="preserve"> </w:t>
-      </w:r>
-      <w:r>
-        <w:fldChar w:fldCharType="begin"/>
-      </w:r>
-      <w:r>
-        <w:instrText xml:space="preserve"> ADDIN ZOTERO_ITEM CSL_CITATION {"citationID":"qBFWlpxr","properties":{"formattedCitation":"(Anila et al. 2015)","plainCitation":"(Anila et al. 2015)","noteIndex":0},"citationItems":[{"id":237,"uris":["http://zotero.org/users/3054491/items/TM5JJSQA"],"uri":["http://zotero.org/users/3054491/items/TM5JJSQA"],"itemData":{"id":237,"type":"article-journal","abstract":"Boiling points of pure liquids and their binary mixtures are measured over the entire range of composition at a local atmospheric pressure of 95.3kPa. The experiments were carried by using a Swietoslawski-type ebulliometer. Vapor pressures of the pure components were computed using Antoine's equation. The activity coefficients and Gibbs energies were calculated for both the binary mixtures under investigation. Excess Gibbs energy values were found to be positive in both the binary systems. Both the binary systems were observed to be positive deviation from Raoult's law due to the dispersal forces acting between the component molecules in the liquid mixture. NRTL, UNIQUAC, UNIFAC and VAN LAAR models have also been applied successfully to both of the binary mixtures presented here. The results are discussed in terms of molecular interactions between the unlike molecules in the binary liquid mixtures.","container-title":"Journal of Molecular Liquids","DOI":"10.1016/j.molliq.2014.12.026","ISSN":"0167-7322","journalAbbreviation":"Journal of Molecular Liquids","language":"anglicky","page":"s. 107–114","source":"ScienceDirect","title":"Phase equilibrium and excess Gibbs energy functions of acetophenone with 1,1,2-trichloroethene and cyclohexane binary mixtures by using NRTL, UNIQUAC, UNIFAC and VANLAAR models at a local atmospheric pressure of 95.3kPa","volume":"r. 202","author":[{"family":"Anila","given":"P."},{"family":"Ryapa Reddy","given":"K."},{"family":"Srinivasa Rao","given":"G."},{"family":"Sai Ram","given":"P. V. S."},{"family":"Ramachandran","given":"D."},{"family":"Rambabu","given":"C."}],"issued":{"date-parts":[["2015",2,1]]}}}],"schema":"https://github.com/citation-style-language/schema/raw/master/csl-citation.json"} </w:instrText>
-      </w:r>
-      <w:r>
-        <w:fldChar w:fldCharType="separate"/>
-      </w:r>
-      <w:r>
-        <w:rPr>
-          <w:rFonts w:ascii="Cambria" w:hAnsi="Cambria"/>
-        </w:rPr>
-        <w:t>(</w:t>
-      </w:r>
-      <w:proofErr w:type="spellStart"/>
-      <w:r>
-        <w:rPr>
-          <w:rFonts w:ascii="Cambria" w:hAnsi="Cambria"/>
-        </w:rPr>
-        <w:t>Anila</w:t>
-      </w:r>
-      <w:proofErr w:type="spellEnd"/>
-      <w:r>
-        <w:rPr>
-          <w:rFonts w:ascii="Cambria" w:hAnsi="Cambria"/>
-        </w:rPr>
-        <w:t xml:space="preserve"> et al. 2015)</w:t>
-      </w:r>
-      <w:r>
-        <w:fldChar w:fldCharType="end"/>
-      </w:r>
-      <w:r>
-        <w:t>.</w:t>
-      </w:r>
-      <w:r>
-        <w:t xml:space="preserve"> </w:t>
-      </w:r>
-      <w:r>
-        <w:t>Z metod použitých ve článku b</w:t>
-      </w:r>
-      <w:r>
-        <w:t xml:space="preserve">yly vybrány </w:t>
-      </w:r>
-      <w:r>
-        <w:t xml:space="preserve">metody </w:t>
-      </w:r>
-      <w:r>
-        <w:t xml:space="preserve">Van </w:t>
-      </w:r>
-      <w:proofErr w:type="spellStart"/>
-      <w:r>
-        <w:t>Laar</w:t>
-      </w:r>
-      <w:proofErr w:type="spellEnd"/>
-      <w:r>
-        <w:t xml:space="preserve"> a</w:t>
+        <w:t xml:space="preserve"> +</w:t>
       </w:r>
       <w:r>
         <w:t> </w:t>
       </w:r>
       <w:r>
-        <w:t>NRTL,</w:t>
-      </w:r>
-      <w:r>
-        <w:t xml:space="preserve"> pomocí nichž byly spočítány údaje pro obě ve článku zkoumané směsi</w:t>
-      </w:r>
-      <w:r>
-        <w:t xml:space="preserve">, </w:t>
-      </w:r>
-      <w:proofErr w:type="spellStart"/>
-      <w:r>
-        <w:t>acetofenon</w:t>
-      </w:r>
-      <w:proofErr w:type="spellEnd"/>
-      <w:r>
-        <w:t xml:space="preserve"> +</w:t>
-      </w:r>
-      <w:r>
-        <w:t> </w:t>
-      </w:r>
-      <w:proofErr w:type="gramStart"/>
-      <w:r>
         <w:t>1,1,2-trichloroethen</w:t>
       </w:r>
-      <w:proofErr w:type="gramEnd"/>
       <w:r>
         <w:t xml:space="preserve"> (dále směs první)</w:t>
       </w:r>
@@ -935,7 +919,7 @@
         <w:fldChar w:fldCharType="begin"/>
       </w:r>
       <w:r>
-        <w:instrText xml:space="preserve"> ADDIN ZOTERO_ITEM CSL_CITATION {"citationID":"lJtwP2yG","properties":{"formattedCitation":"(Dohnal et al. 1997)","plainCitation":"(Dohnal et al. 1997)","noteIndex":0},"citationItems":[{"id":244,"uris":["http://zotero.org/users/3054491/items/749R4UA9"],"uri":["http://zotero.org/users/3054491/items/749R4UA9"],"itemData":{"id":244,"type":"book","edition":"1.","event-place":"Praha","ISBN":"978-80-7080-275-5","language":"česky","note":"OCLC: 37962414","number-of-pages":"s. 275","publisher":"Vydavatelství VŠCHT","publisher-place":"Praha","source":"Open WorldCat","title":"Chemická termodynamika II","author":[{"family":"Dohnal","given":"Vladimír"},{"family":"Matouš","given":"Jaroslav"},{"family":"Novák","given":"Josef"}],"issued":{"date-parts":[["1997"]]}}}],"schema":"https://github.com/citation-style-language/schema/raw/master/csl-citation.json"} </w:instrText>
+        <w:instrText xml:space="preserve"> ADDIN ZOTERO_ITEM CSL_CITATION {"citationID":"lJtwP2yG","properties":{"formattedCitation":"(Dohnal et al. 1997)","plainCitation":"(Dohnal et al. 1997)","noteIndex":0},"citationItems":[{"id":244,"uris":["http://zotero.org/users/3054491/items/749R4UA9"],"uri":["http://zotero.org/users/3054491/items/749R4UA9"],"itemData":{"id":244,"type":"book","edition":"1.","event-place":"Praha","ISBN":"978-80-7080-275-5","language":"česky","note":"OCLC: 37962414","number-of-pages":"275","publisher":"Vydavatelství VŠCHT","publisher-place":"Praha","source":"Open WorldCat","title":"Chemická termodynamika II","author":[{"family":"Dohnal","given":"Vladimír"},{"family":"Matouš","given":"Jaroslav"},{"family":"Novák","given":"Josef"}],"issued":{"date-parts":[["1997"]]}}}],"schema":"https://github.com/citation-style-language/schema/raw/master/csl-citation.json"} </w:instrText>
       </w:r>
       <w:r>
         <w:fldChar w:fldCharType="separate"/>
@@ -1156,13 +1140,7 @@
             <w:rPr>
               <w:rFonts w:ascii="Cambria Math" w:hAnsi="Cambria Math"/>
             </w:rPr>
-            <m:t>Q</m:t>
-          </m:r>
-          <m:r>
-            <w:rPr>
-              <w:rFonts w:ascii="Cambria Math" w:hAnsi="Cambria Math"/>
-            </w:rPr>
-            <m:t>=</m:t>
+            <m:t>Q=</m:t>
           </m:r>
           <m:f>
             <m:fPr>
@@ -1279,19 +1257,7 @@
             <w:rPr>
               <w:rFonts w:ascii="Cambria Math" w:hAnsi="Cambria Math"/>
             </w:rPr>
-            <m:t>=A</m:t>
-          </m:r>
-          <m:r>
-            <w:rPr>
-              <w:rFonts w:ascii="Cambria Math" w:hAnsi="Cambria Math"/>
-            </w:rPr>
-            <m:t xml:space="preserve">; </m:t>
-          </m:r>
-          <m:r>
-            <w:rPr>
-              <w:rFonts w:ascii="Cambria Math" w:hAnsi="Cambria Math"/>
-            </w:rPr>
-            <m:t>ln</m:t>
+            <m:t>=A; ln</m:t>
           </m:r>
           <m:sSubSup>
             <m:sSubSupPr>
@@ -1331,13 +1297,7 @@
             <w:rPr>
               <w:rFonts w:ascii="Cambria Math" w:hAnsi="Cambria Math"/>
             </w:rPr>
-            <m:t>=</m:t>
-          </m:r>
-          <m:r>
-            <w:rPr>
-              <w:rFonts w:ascii="Cambria Math" w:hAnsi="Cambria Math"/>
-            </w:rPr>
-            <m:t>B</m:t>
+            <m:t>=B</m:t>
           </m:r>
         </m:oMath>
       </m:oMathPara>
@@ -1352,15 +1312,13 @@
       </w:r>
       <w:proofErr w:type="spellEnd"/>
       <w:r>
-        <w:t xml:space="preserve"> et al. </w:t>
-      </w:r>
-      <w:proofErr w:type="gramStart"/>
-      <w:r>
-        <w:t>pro</w:t>
-      </w:r>
-      <w:proofErr w:type="gramEnd"/>
-      <w:r>
-        <w:t xml:space="preserve"> jejich výpočet použili následující vztahy:</w:t>
+        <w:t xml:space="preserve"> e</w:t>
+      </w:r>
+      <w:r>
+        <w:t>t al. pro jejich výpočet použil</w:t>
+      </w:r>
+      <w:r>
+        <w:t xml:space="preserve"> následující vztahy:</w:t>
       </w:r>
     </w:p>
     <w:p>
@@ -1521,13 +1479,7 @@
         <w:jc w:val="both"/>
       </w:pPr>
       <w:r>
-        <w:t>Do těchto vztahů byly dosazeny hustoty</w:t>
-      </w:r>
-      <w:r>
-        <w:t xml:space="preserve"> experimentálně zjištěné</w:t>
-      </w:r>
-      <w:r>
-        <w:t xml:space="preserve"> autory</w:t>
+        <w:t>Do těchto vztahů byly dosazeny hustoty experimentálně zjištěné autory</w:t>
       </w:r>
       <w:r>
         <w:t xml:space="preserve"> článku</w:t>
@@ -1549,13 +1501,7 @@
             <w:rPr>
               <w:rFonts w:ascii="Cambria Math" w:hAnsi="Cambria Math"/>
             </w:rPr>
-            <m:t>R*T*</m:t>
-          </m:r>
-          <m:r>
-            <w:rPr>
-              <w:rFonts w:ascii="Cambria Math" w:hAnsi="Cambria Math"/>
-            </w:rPr>
-            <m:t>ln</m:t>
+            <m:t>R*T*ln</m:t>
           </m:r>
           <m:sSub>
             <m:sSubPr>
@@ -1738,13 +1684,7 @@
             <w:rPr>
               <w:rFonts w:ascii="Cambria Math" w:hAnsi="Cambria Math"/>
             </w:rPr>
-            <m:t>R*T*</m:t>
-          </m:r>
-          <m:r>
-            <w:rPr>
-              <w:rFonts w:ascii="Cambria Math" w:hAnsi="Cambria Math"/>
-            </w:rPr>
-            <m:t>ln</m:t>
+            <m:t>R*T*ln</m:t>
           </m:r>
           <m:sSub>
             <m:sSubPr>
@@ -1836,13 +1776,7 @@
                             <w:rPr>
                               <w:rFonts w:ascii="Cambria Math" w:hAnsi="Cambria Math"/>
                             </w:rPr>
-                            <m:t>B</m:t>
-                          </m:r>
-                          <m:r>
-                            <w:rPr>
-                              <w:rFonts w:ascii="Cambria Math" w:hAnsi="Cambria Math"/>
-                            </w:rPr>
-                            <m:t>*</m:t>
+                            <m:t>B*</m:t>
                           </m:r>
                           <m:sSub>
                             <m:sSubPr>
@@ -1876,13 +1810,7 @@
                             <w:rPr>
                               <w:rFonts w:ascii="Cambria Math" w:hAnsi="Cambria Math"/>
                             </w:rPr>
-                            <m:t>A</m:t>
-                          </m:r>
-                          <m:r>
-                            <w:rPr>
-                              <w:rFonts w:ascii="Cambria Math" w:hAnsi="Cambria Math"/>
-                            </w:rPr>
-                            <m:t>*</m:t>
+                            <m:t>A*</m:t>
                           </m:r>
                           <m:sSub>
                             <m:sSubPr>
@@ -1934,22 +1862,43 @@
         <w:jc w:val="both"/>
       </w:pPr>
       <w:r>
-        <w:t>Výsledný graf</w:t>
-      </w:r>
-      <w:r>
-        <w:t xml:space="preserve"> první směsi</w:t>
-      </w:r>
-      <w:r>
-        <w:t xml:space="preserve"> níže ukazuje závislost aktivitních koeficientů na </w:t>
-      </w:r>
-      <w:r>
-        <w:t xml:space="preserve">poměru složek první směsi. </w:t>
-      </w:r>
-      <w:r>
-        <w:t>Liší se však od grafu ve článku zejména v hodnotách na ose y, které jsou nižší</w:t>
-      </w:r>
-      <w:r>
-        <w:t>. Průběh grafu však je velmi podobný</w:t>
+        <w:t>G</w:t>
+      </w:r>
+      <w:r>
+        <w:t>raf</w:t>
+      </w:r>
+      <w:r>
+        <w:t xml:space="preserve"> </w:t>
+      </w:r>
+      <w:r>
+        <w:t xml:space="preserve">níže ukazuje závislost aktivitních koeficientů na </w:t>
+      </w:r>
+      <w:r>
+        <w:t>poměru složek první směsi.</w:t>
+      </w:r>
+      <w:r>
+        <w:t xml:space="preserve"> Graf srovnává autory naměřené experimentální hodnoty s</w:t>
+      </w:r>
+      <w:r>
+        <w:t xml:space="preserve"> teoretickými </w:t>
+      </w:r>
+      <w:r>
+        <w:t>hodnotami vypočítanými v této semestrální práci.</w:t>
+      </w:r>
+      <w:r>
+        <w:t xml:space="preserve"> </w:t>
+      </w:r>
+      <w:r>
+        <w:t>Od experimentálních dat se</w:t>
+      </w:r>
+      <w:r>
+        <w:t xml:space="preserve"> vypočítané hodnoty</w:t>
+      </w:r>
+      <w:r>
+        <w:t xml:space="preserve"> liší především</w:t>
+      </w:r>
+      <w:r>
+        <w:t xml:space="preserve"> u převažující složky směsi, teoretická křivka v tomto případě stoupá pomaleji než experimentální hodnoty</w:t>
       </w:r>
       <w:r>
         <w:t>.</w:t>
@@ -1967,9 +1916,9 @@
         <w:lastRenderedPageBreak/>
         <w:drawing>
           <wp:inline distT="0" distB="0" distL="0" distR="0">
-            <wp:extent cx="4938666" cy="3704000"/>
-            <wp:effectExtent l="0" t="0" r="0" b="0"/>
-            <wp:docPr id="1" name="Obrázek 1"/>
+            <wp:extent cx="5040000" cy="3780000"/>
+            <wp:effectExtent l="0" t="0" r="8255" b="0"/>
+            <wp:docPr id="4" name="Obrázek 4"/>
             <wp:cNvGraphicFramePr>
               <a:graphicFrameLocks xmlns:a="http://schemas.openxmlformats.org/drawingml/2006/main" noChangeAspect="1"/>
             </wp:cNvGraphicFramePr>
@@ -1995,7 +1944,7 @@
                   <pic:spPr>
                     <a:xfrm>
                       <a:off x="0" y="0"/>
-                      <a:ext cx="4938666" cy="3704000"/>
+                      <a:ext cx="5040000" cy="3780000"/>
                     </a:xfrm>
                     <a:prstGeom prst="rect">
                       <a:avLst/>
@@ -2013,19 +1962,33 @@
         <w:jc w:val="both"/>
       </w:pPr>
       <w:r>
-        <w:t xml:space="preserve">Obdobně graf pro druhou směs ukazuje nižší hodnoty na ose y a tentokrát </w:t>
-      </w:r>
-      <w:r>
-        <w:t>si v</w:t>
-      </w:r>
-      <w:r>
-        <w:t xml:space="preserve"> pravé části </w:t>
-      </w:r>
-      <w:r>
-        <w:t xml:space="preserve">grafu </w:t>
-      </w:r>
-      <w:r>
-        <w:t xml:space="preserve">můžeme povšimnout skoku v průběhu funkce </w:t>
+        <w:t>V g</w:t>
+      </w:r>
+      <w:r>
+        <w:t>raf</w:t>
+      </w:r>
+      <w:r>
+        <w:t>u</w:t>
+      </w:r>
+      <w:r>
+        <w:t xml:space="preserve"> pro druhou směs </w:t>
+      </w:r>
+      <w:r>
+        <w:t>odpovídají experimentální hodnoty teoretickým</w:t>
+      </w:r>
+      <w:r>
+        <w:t xml:space="preserve"> lépe i pro převažující </w:t>
+      </w:r>
+      <w:proofErr w:type="spellStart"/>
+      <w:r>
+        <w:t>acetofenon</w:t>
+      </w:r>
+      <w:proofErr w:type="spellEnd"/>
+      <w:r>
+        <w:t xml:space="preserve">. V případě převažujícího cyklohexanu však je </w:t>
+      </w:r>
+      <w:r>
+        <w:t xml:space="preserve">patrný skok v průběhu funkce </w:t>
       </w:r>
       <w:r>
         <w:sym w:font="Symbol" w:char="F067"/>
@@ -2037,7 +2000,7 @@
         <w:t>1</w:t>
       </w:r>
       <w:r>
-        <w:t xml:space="preserve"> v oblasti okolo x</w:t>
+        <w:t xml:space="preserve"> v oblasti x</w:t>
       </w:r>
       <w:r>
         <w:rPr>
@@ -2046,40 +2009,15 @@
         <w:t>1</w:t>
       </w:r>
       <w:r>
-        <w:t xml:space="preserve"> = 0,7. Ve článku je </w:t>
-      </w:r>
-      <w:r>
-        <w:t>pak velmi</w:t>
-      </w:r>
-      <w:r>
-        <w:t> </w:t>
-      </w:r>
-      <w:r>
-        <w:t>podobný skok v oblasti x</w:t>
-      </w:r>
-      <w:r>
-        <w:rPr>
-          <w:vertAlign w:val="subscript"/>
-        </w:rPr>
-        <w:t>1</w:t>
-      </w:r>
-      <w:r>
-        <w:t xml:space="preserve"> = 0,4</w:t>
-      </w:r>
-      <w:r>
-        <w:t xml:space="preserve">, ovšem u </w:t>
-      </w:r>
-      <w:r>
-        <w:sym w:font="Symbol" w:char="F067"/>
-      </w:r>
-      <w:r>
-        <w:rPr>
-          <w:vertAlign w:val="subscript"/>
-        </w:rPr>
-        <w:t>2</w:t>
-      </w:r>
-      <w:r>
-        <w:t>.</w:t>
+        <w:t xml:space="preserve"> &gt; 0,65, kdy teoretické hodnoty jsou výrazně nižší oproti experimentálním. Je velmi pravděpodobné, že v případě převažujícího cyklohexanu ve směsi není metoda Van </w:t>
+      </w:r>
+      <w:proofErr w:type="spellStart"/>
+      <w:r>
+        <w:t>Laar</w:t>
+      </w:r>
+      <w:proofErr w:type="spellEnd"/>
+      <w:r>
+        <w:t xml:space="preserve"> vhodná.</w:t>
       </w:r>
     </w:p>
     <w:p>
@@ -2092,10 +2030,10 @@
           <w:lang w:eastAsia="cs-CZ"/>
         </w:rPr>
         <w:drawing>
-          <wp:inline distT="0" distB="0" distL="0" distR="0" wp14:anchorId="18B0C7AE" wp14:editId="50E913EF">
-            <wp:extent cx="4989450" cy="3742087"/>
-            <wp:effectExtent l="0" t="0" r="1905" b="0"/>
-            <wp:docPr id="3" name="Obrázek 3"/>
+          <wp:inline distT="0" distB="0" distL="0" distR="0">
+            <wp:extent cx="5040000" cy="3780000"/>
+            <wp:effectExtent l="0" t="0" r="8255" b="0"/>
+            <wp:docPr id="5" name="Obrázek 5"/>
             <wp:cNvGraphicFramePr>
               <a:graphicFrameLocks xmlns:a="http://schemas.openxmlformats.org/drawingml/2006/main" noChangeAspect="1"/>
             </wp:cNvGraphicFramePr>
@@ -2121,7 +2059,7 @@
                   <pic:spPr>
                     <a:xfrm>
                       <a:off x="0" y="0"/>
-                      <a:ext cx="4989450" cy="3742087"/>
+                      <a:ext cx="5040000" cy="3780000"/>
                     </a:xfrm>
                     <a:prstGeom prst="rect">
                       <a:avLst/>
@@ -2136,6 +2074,11 @@
     </w:p>
     <w:p>
       <w:pPr>
+        <w:jc w:val="center"/>
+      </w:pPr>
+    </w:p>
+    <w:p>
+      <w:pPr>
         <w:jc w:val="both"/>
       </w:pPr>
       <w:r>
@@ -2145,61 +2088,49 @@
         <w:t>ovaného</w:t>
       </w:r>
       <w:r>
-        <w:t xml:space="preserve"> poměru obou aktivit. U obou směsí neodpovídá řádově a</w:t>
+        <w:t xml:space="preserve"> poměru obou aktivit. </w:t>
+      </w:r>
+      <w:r>
+        <w:t xml:space="preserve">U první směsi sklon teoretické funkce neodpovídá zcela </w:t>
+      </w:r>
+      <w:r>
+        <w:t>experimentálním hodnotám</w:t>
+      </w:r>
+      <w:r>
+        <w:t xml:space="preserve">, </w:t>
+      </w:r>
+      <w:r>
+        <w:t>u druhé směsi je patrná odchylka v</w:t>
       </w:r>
       <w:r>
         <w:t> </w:t>
       </w:r>
       <w:r>
-        <w:t>průběh funkce není hladký v místech různých od zdrojového článku. Obecně lze ale říci</w:t>
-      </w:r>
-      <w:r>
-        <w:t xml:space="preserve">, </w:t>
-      </w:r>
-      <w:r>
-        <w:lastRenderedPageBreak/>
-        <w:t>že</w:t>
+        <w:t>oblasti</w:t>
+      </w:r>
+      <w:r>
+        <w:t xml:space="preserve"> x</w:t>
+      </w:r>
+      <w:r>
+        <w:rPr>
+          <w:vertAlign w:val="subscript"/>
+        </w:rPr>
+        <w:t>1</w:t>
       </w:r>
       <w:r>
         <w:t> </w:t>
       </w:r>
       <w:r>
-        <w:t>průběhy všech doposud zkoumaných závislostí nejsou nijak výrazně vychýleny od článku, pravděpodobně tedy dochází k odlišnostem zejména v uspořádání hodnot</w:t>
-      </w:r>
-      <w:r>
-        <w:t xml:space="preserve"> při výpočtu,</w:t>
-      </w:r>
-      <w:r>
-        <w:t xml:space="preserve"> možná</w:t>
-      </w:r>
-      <w:r>
-        <w:t xml:space="preserve"> výměna x</w:t>
-      </w:r>
-      <w:r>
-        <w:rPr>
-          <w:vertAlign w:val="subscript"/>
-        </w:rPr>
-        <w:t>1</w:t>
-      </w:r>
-      <w:r>
-        <w:t xml:space="preserve"> a x</w:t>
-      </w:r>
-      <w:r>
-        <w:rPr>
-          <w:vertAlign w:val="subscript"/>
-        </w:rPr>
-        <w:t>2</w:t>
-      </w:r>
-      <w:r>
-        <w:t xml:space="preserve">, A </w:t>
-      </w:r>
-      <w:proofErr w:type="spellStart"/>
-      <w:r>
-        <w:t>a</w:t>
-      </w:r>
-      <w:proofErr w:type="spellEnd"/>
-      <w:r>
-        <w:t xml:space="preserve"> B nebo jiné podobné záměny.</w:t>
+        <w:t>&gt;</w:t>
+      </w:r>
+      <w:r>
+        <w:t> </w:t>
+      </w:r>
+      <w:r>
+        <w:t>0,65</w:t>
+      </w:r>
+      <w:r>
+        <w:t>.</w:t>
       </w:r>
     </w:p>
     <w:p>
@@ -2215,7 +2146,7 @@
           <wp:inline distT="0" distB="0" distL="0" distR="0">
             <wp:extent cx="5760720" cy="2560320"/>
             <wp:effectExtent l="0" t="0" r="0" b="0"/>
-            <wp:docPr id="13" name="Obrázek 13"/>
+            <wp:docPr id="6" name="Obrázek 6"/>
             <wp:cNvGraphicFramePr>
               <a:graphicFrameLocks xmlns:a="http://schemas.openxmlformats.org/drawingml/2006/main" noChangeAspect="1"/>
             </wp:cNvGraphicFramePr>
@@ -2267,7 +2198,7 @@
           <wp:inline distT="0" distB="0" distL="0" distR="0">
             <wp:extent cx="5760720" cy="2560320"/>
             <wp:effectExtent l="0" t="0" r="0" b="0"/>
-            <wp:docPr id="14" name="Obrázek 14"/>
+            <wp:docPr id="7" name="Obrázek 7"/>
             <wp:cNvGraphicFramePr>
               <a:graphicFrameLocks xmlns:a="http://schemas.openxmlformats.org/drawingml/2006/main" noChangeAspect="1"/>
             </wp:cNvGraphicFramePr>
@@ -2311,31 +2242,59 @@
         <w:jc w:val="both"/>
       </w:pPr>
       <w:r>
+        <w:t>V posledním grafu</w:t>
+      </w:r>
+      <w:r>
+        <w:t xml:space="preserve"> závislosti </w:t>
+      </w:r>
+      <w:proofErr w:type="spellStart"/>
+      <w:r>
+        <w:t>Gibbsovy</w:t>
+      </w:r>
+      <w:proofErr w:type="spellEnd"/>
+      <w:r>
+        <w:t xml:space="preserve"> energie na poměru složek</w:t>
+      </w:r>
+      <w:r>
+        <w:t xml:space="preserve"> průběh teoretických hodnot dokonale kopíruje experimentální data</w:t>
+      </w:r>
+      <w:r>
+        <w:t xml:space="preserve"> </w:t>
+      </w:r>
+      <w:r>
+        <w:t>ze zdrojového článku.</w:t>
+      </w:r>
+      <w:r>
+        <w:t xml:space="preserve"> </w:t>
+      </w:r>
+      <w:r>
+        <w:t>Je</w:t>
+      </w:r>
+      <w:r>
+        <w:t xml:space="preserve"> třeba dodat, že autoři pracují s Gibbsovou energií jako s bezrozměrnou,</w:t>
+      </w:r>
+      <w:r>
+        <w:t xml:space="preserve"> ačkoliv tuto skutečnost</w:t>
+      </w:r>
+      <w:r>
+        <w:t xml:space="preserve"> neuvádějí.</w:t>
+      </w:r>
+    </w:p>
+    <w:p>
+      <w:pPr>
+        <w:jc w:val="both"/>
+      </w:pPr>
+      <w:r>
         <w:rPr>
           <w:noProof/>
           <w:lang w:eastAsia="cs-CZ"/>
         </w:rPr>
+        <w:lastRenderedPageBreak/>
         <w:drawing>
-          <wp:anchor distT="0" distB="0" distL="114300" distR="114300" simplePos="0" relativeHeight="251660288" behindDoc="1" locked="0" layoutInCell="1" allowOverlap="1" wp14:anchorId="3B104E7B" wp14:editId="7B9FA051">
-            <wp:simplePos x="0" y="0"/>
-            <wp:positionH relativeFrom="column">
-              <wp:posOffset>-4445</wp:posOffset>
-            </wp:positionH>
-            <wp:positionV relativeFrom="paragraph">
-              <wp:posOffset>880745</wp:posOffset>
-            </wp:positionV>
+          <wp:inline distT="0" distB="0" distL="0" distR="0">
             <wp:extent cx="5760720" cy="2560320"/>
             <wp:effectExtent l="0" t="0" r="0" b="0"/>
-            <wp:wrapTight wrapText="bothSides">
-              <wp:wrapPolygon edited="0">
-                <wp:start x="0" y="0"/>
-                <wp:lineTo x="0" y="21375"/>
-                <wp:lineTo x="21500" y="21375"/>
-                <wp:lineTo x="21500" y="0"/>
-                <wp:lineTo x="0" y="0"/>
-              </wp:wrapPolygon>
-            </wp:wrapTight>
-            <wp:docPr id="15" name="Obrázek 15"/>
+            <wp:docPr id="10" name="Obrázek 10"/>
             <wp:cNvGraphicFramePr>
               <a:graphicFrameLocks xmlns:a="http://schemas.openxmlformats.org/drawingml/2006/main" noChangeAspect="1"/>
             </wp:cNvGraphicFramePr>
@@ -2370,57 +2329,8 @@
                 </pic:pic>
               </a:graphicData>
             </a:graphic>
-            <wp14:sizeRelH relativeFrom="page">
-              <wp14:pctWidth>0</wp14:pctWidth>
-            </wp14:sizeRelH>
-            <wp14:sizeRelV relativeFrom="page">
-              <wp14:pctHeight>0</wp14:pctHeight>
-            </wp14:sizeRelV>
-          </wp:anchor>
+          </wp:inline>
         </w:drawing>
-      </w:r>
-      <w:r>
-        <w:t xml:space="preserve">Tuto teorii potvrzuje i poslední graf závislosti </w:t>
-      </w:r>
-      <w:proofErr w:type="spellStart"/>
-      <w:r>
-        <w:t>Gibbsovy</w:t>
-      </w:r>
-      <w:proofErr w:type="spellEnd"/>
-      <w:r>
-        <w:t xml:space="preserve"> energie na poměru složek. Jedná se o</w:t>
-      </w:r>
-      <w:r>
-        <w:t> </w:t>
-      </w:r>
-      <w:r>
-        <w:t>dokonalou kopii grafu ve zdrojovém článku, ovšem zrcadlově převrácenou podle svislé osy. Ke</w:t>
-      </w:r>
-      <w:r>
-        <w:t> </w:t>
-      </w:r>
-      <w:r>
-        <w:t xml:space="preserve">tvorbě grafu tedy autoři použili metody Van </w:t>
-      </w:r>
-      <w:proofErr w:type="spellStart"/>
-      <w:r>
-        <w:t>Laar</w:t>
-      </w:r>
-      <w:proofErr w:type="spellEnd"/>
-      <w:r>
-        <w:t xml:space="preserve">. </w:t>
-      </w:r>
-      <w:r>
-        <w:t>Je</w:t>
-      </w:r>
-      <w:r>
-        <w:t xml:space="preserve"> třeba dodat, že autoři pracují s Gibbsovou energií jako s bezrozměrnou,</w:t>
-      </w:r>
-      <w:r>
-        <w:t xml:space="preserve"> ačkoliv tuto skutečnost</w:t>
-      </w:r>
-      <w:r>
-        <w:t xml:space="preserve"> neuvádějí.</w:t>
       </w:r>
     </w:p>
     <w:p>
@@ -2428,7 +2338,6 @@
         <w:pStyle w:val="Nadpis1"/>
       </w:pPr>
       <w:r>
-        <w:lastRenderedPageBreak/>
         <w:t>Metoda NRTL</w:t>
       </w:r>
     </w:p>
@@ -2467,7 +2376,7 @@
         <w:fldChar w:fldCharType="begin"/>
       </w:r>
       <w:r>
-        <w:instrText xml:space="preserve"> ADDIN ZOTERO_ITEM CSL_CITATION {"citationID":"hAf6SdKk","properties":{"formattedCitation":"(Dohnal et al. 1997)","plainCitation":"(Dohnal et al. 1997)","noteIndex":0},"citationItems":[{"id":244,"uris":["http://zotero.org/users/3054491/items/749R4UA9"],"uri":["http://zotero.org/users/3054491/items/749R4UA9"],"itemData":{"id":244,"type":"book","edition":"1.","event-place":"Praha","ISBN":"978-80-7080-275-5","language":"česky","note":"OCLC: 37962414","number-of-pages":"s. 275","publisher":"Vydavatelství VŠCHT","publisher-place":"Praha","source":"Open WorldCat","title":"Chemická termodynamika II","author":[{"family":"Dohnal","given":"Vladimír"},{"family":"Matouš","given":"Jaroslav"},{"family":"Novák","given":"Josef"}],"issued":{"date-parts":[["1997"]]}}}],"schema":"https://github.com/citation-style-language/schema/raw/master/csl-citation.json"} </w:instrText>
+        <w:instrText xml:space="preserve"> ADDIN ZOTERO_ITEM CSL_CITATION {"citationID":"hAf6SdKk","properties":{"formattedCitation":"(Dohnal et al. 1997)","plainCitation":"(Dohnal et al. 1997)","noteIndex":0},"citationItems":[{"id":244,"uris":["http://zotero.org/users/3054491/items/749R4UA9"],"uri":["http://zotero.org/users/3054491/items/749R4UA9"],"itemData":{"id":244,"type":"book","edition":"1.","event-place":"Praha","ISBN":"978-80-7080-275-5","language":"česky","note":"OCLC: 37962414","number-of-pages":"275","publisher":"Vydavatelství VŠCHT","publisher-place":"Praha","source":"Open WorldCat","title":"Chemická termodynamika II","author":[{"family":"Dohnal","given":"Vladimír"},{"family":"Matouš","given":"Jaroslav"},{"family":"Novák","given":"Josef"}],"issued":{"date-parts":[["1997"]]}}}],"schema":"https://github.com/citation-style-language/schema/raw/master/csl-citation.json"} </w:instrText>
       </w:r>
       <w:r>
         <w:fldChar w:fldCharType="separate"/>
@@ -2504,13 +2413,16 @@
       </w:r>
       <w:proofErr w:type="spellEnd"/>
       <w:r>
-        <w:t xml:space="preserve"> tyto myšlenky rozvedly do NRTL rovnice, kterou je možné navíc aplikovat na omezeně mísitelné směsi </w:t>
+        <w:t xml:space="preserve"> tyto myšlenky rozvedli</w:t>
+      </w:r>
+      <w:r>
+        <w:t xml:space="preserve"> do NRTL rovnice, kterou je možné navíc aplikovat na omezeně mísitelné směsi </w:t>
       </w:r>
       <w:r>
         <w:fldChar w:fldCharType="begin"/>
       </w:r>
       <w:r>
-        <w:instrText xml:space="preserve"> ADDIN ZOTERO_ITEM CSL_CITATION {"citationID":"le9oHJ9N","properties":{"formattedCitation":"(Renon a Prausnitz 1968)","plainCitation":"(Renon a Prausnitz 1968)","noteIndex":0},"citationItems":[{"id":240,"uris":["http://zotero.org/users/3054491/items/PHI9GAC6"],"uri":["http://zotero.org/users/3054491/items/PHI9GAC6"],"itemData":{"id":240,"type":"article-journal","abstract":"A critical discussion is given of the use of local compositions for representation of excess Gibbs energies of liquid mixtures. A new equation is derived, based on Scott's two-liquid model and on an assumption of nonrandomness similar to that used by Wilson. For the same activity coefficients at infinite dilution, the Gibbs energy of mixing is calculated with the new equation as well as the equations of van Laar, Wilson, and Heil; these four equations give similar results for mixtures of moderate nonideality but they differ appreciably for strongly nonideal systems, especially for those with limited miscibility. The new equation contains a nonrandomness parameter α12 which makes it applicable to a large variety of mixtures. By proper selection of α12, the new equation gives an excellent representation of many types of liquid mixtures while other local composition equations appear to be limited to specific types. Consideration is given to prediction of ternary vapor-liquid and ternary liquid-liquid equilibria based on binary data alone.","container-title":"AIChE Journal","DOI":"10.1002/aic.690140124","ISSN":"1547-5905","issue":"č. 1","language":"anglicky","note":"_eprint: https://aiche.onlinelibrary.wiley.com/doi/pdf/10.1002/aic.690140124","page":"s. 135–144","source":"Wiley Online Library","title":"Local compositions in thermodynamic excess functions for liquid mixtures","volume":"r. 14","author":[{"family":"Renon","given":"Henri"},{"family":"Prausnitz","given":"J. M."}],"issued":{"date-parts":[["1968"]]}}}],"schema":"https://github.com/citation-style-language/schema/raw/master/csl-citation.json"} </w:instrText>
+        <w:instrText xml:space="preserve"> ADDIN ZOTERO_ITEM CSL_CITATION {"citationID":"le9oHJ9N","properties":{"formattedCitation":"(Renon a Prausnitz 1968)","plainCitation":"(Renon a Prausnitz 1968)","noteIndex":0},"citationItems":[{"id":240,"uris":["http://zotero.org/users/3054491/items/PHI9GAC6"],"uri":["http://zotero.org/users/3054491/items/PHI9GAC6"],"itemData":{"id":240,"type":"article-journal","abstract":"A critical discussion is given of the use of local compositions for representation of excess Gibbs energies of liquid mixtures. A new equation is derived, based on Scott's two-liquid model and on an assumption of nonrandomness similar to that used by Wilson. For the same activity coefficients at infinite dilution, the Gibbs energy of mixing is calculated with the new equation as well as the equations of van Laar, Wilson, and Heil; these four equations give similar results for mixtures of moderate nonideality but they differ appreciably for strongly nonideal systems, especially for those with limited miscibility. The new equation contains a nonrandomness parameter α12 which makes it applicable to a large variety of mixtures. By proper selection of α12, the new equation gives an excellent representation of many types of liquid mixtures while other local composition equations appear to be limited to specific types. Consideration is given to prediction of ternary vapor-liquid and ternary liquid-liquid equilibria based on binary data alone.","container-title":"AIChE Journal","DOI":"10.1002/aic.690140124","ISSN":"1547-5905","issue":"1","language":"anglicky","note":"_eprint: https://aiche.onlinelibrary.wiley.com/doi/pdf/10.1002/aic.690140124","page":"135–144","source":"Wiley Online Library","title":"Local compositions in thermodynamic excess functions for liquid mixtures","volume":"14","author":[{"family":"Renon","given":"Henri"},{"family":"Prausnitz","given":"J. M."}],"issued":{"date-parts":[["1968"]]}}}],"schema":"https://github.com/citation-style-language/schema/raw/master/csl-citation.json"} </w:instrText>
       </w:r>
       <w:r>
         <w:fldChar w:fldCharType="separate"/>
@@ -2855,13 +2767,7 @@
                         <w:rPr>
                           <w:rFonts w:ascii="Cambria Math" w:hAnsi="Cambria Math"/>
                         </w:rPr>
-                        <m:t>1</m:t>
-                      </m:r>
-                      <m:r>
-                        <w:rPr>
-                          <w:rFonts w:ascii="Cambria Math" w:hAnsi="Cambria Math"/>
-                        </w:rPr>
-                        <m:t>2</m:t>
+                        <m:t>12</m:t>
                       </m:r>
                     </m:sub>
                   </m:sSub>
@@ -2893,13 +2799,7 @@
                         <w:rPr>
                           <w:rFonts w:ascii="Cambria Math" w:hAnsi="Cambria Math"/>
                         </w:rPr>
-                        <m:t>1</m:t>
-                      </m:r>
-                      <m:r>
-                        <w:rPr>
-                          <w:rFonts w:ascii="Cambria Math" w:hAnsi="Cambria Math"/>
-                        </w:rPr>
-                        <m:t>2</m:t>
+                        <m:t>12</m:t>
                       </m:r>
                     </m:sub>
                   </m:sSub>
@@ -3098,6 +2998,12 @@
                 <w:rPr>
                   <w:rFonts w:ascii="Cambria Math" w:hAnsi="Cambria Math"/>
                 </w:rPr>
+                <m:t>R*</m:t>
+              </m:r>
+              <m:r>
+                <w:rPr>
+                  <w:rFonts w:ascii="Cambria Math" w:hAnsi="Cambria Math"/>
+                </w:rPr>
                 <m:t>T</m:t>
               </m:r>
             </m:den>
@@ -3182,6 +3088,12 @@
                 <w:rPr>
                   <w:rFonts w:ascii="Cambria Math" w:hAnsi="Cambria Math"/>
                 </w:rPr>
+                <m:t>R*</m:t>
+              </m:r>
+              <m:r>
+                <w:rPr>
+                  <w:rFonts w:ascii="Cambria Math" w:hAnsi="Cambria Math"/>
+                </w:rPr>
                 <m:t>T</m:t>
               </m:r>
             </m:den>
@@ -3225,25 +3137,7 @@
             <w:rPr>
               <w:rFonts w:ascii="Cambria Math" w:hAnsi="Cambria Math"/>
             </w:rPr>
-            <m:t>=</m:t>
-          </m:r>
-          <m:r>
-            <w:rPr>
-              <w:rFonts w:ascii="Cambria Math" w:hAnsi="Cambria Math"/>
-            </w:rPr>
-            <m:t>exp(</m:t>
-          </m:r>
-          <m:r>
-            <w:rPr>
-              <w:rFonts w:ascii="Cambria Math" w:hAnsi="Cambria Math"/>
-            </w:rPr>
-            <m:t>-</m:t>
-          </m:r>
-          <m:r>
-            <w:rPr>
-              <w:rFonts w:ascii="Cambria Math" w:hAnsi="Cambria Math"/>
-            </w:rPr>
-            <m:t>α*</m:t>
+            <m:t>=exp(-α*</m:t>
           </m:r>
           <m:sSub>
             <m:sSubPr>
@@ -3275,13 +3169,7 @@
             <w:rPr>
               <w:rFonts w:ascii="Cambria Math" w:hAnsi="Cambria Math"/>
             </w:rPr>
-            <m:t xml:space="preserve"> )</m:t>
-          </m:r>
-          <m:r>
-            <w:rPr>
-              <w:rFonts w:ascii="Cambria Math" w:hAnsi="Cambria Math"/>
-            </w:rPr>
-            <m:t xml:space="preserve">; </m:t>
+            <m:t xml:space="preserve"> ); </m:t>
           </m:r>
           <m:sSub>
             <m:sSubPr>
@@ -3313,25 +3201,7 @@
             <w:rPr>
               <w:rFonts w:ascii="Cambria Math" w:hAnsi="Cambria Math"/>
             </w:rPr>
-            <m:t>=</m:t>
-          </m:r>
-          <m:r>
-            <w:rPr>
-              <w:rFonts w:ascii="Cambria Math" w:hAnsi="Cambria Math"/>
-            </w:rPr>
-            <m:t>exp(</m:t>
-          </m:r>
-          <m:r>
-            <w:rPr>
-              <w:rFonts w:ascii="Cambria Math" w:hAnsi="Cambria Math"/>
-            </w:rPr>
-            <m:t>-</m:t>
-          </m:r>
-          <m:r>
-            <w:rPr>
-              <w:rFonts w:ascii="Cambria Math" w:hAnsi="Cambria Math"/>
-            </w:rPr>
-            <m:t>α*</m:t>
+            <m:t>=exp(-α*</m:t>
           </m:r>
           <m:sSub>
             <m:sSubPr>
@@ -3457,7 +3327,7 @@
         <w:fldChar w:fldCharType="begin"/>
       </w:r>
       <w:r>
-        <w:instrText xml:space="preserve"> ADDIN ZOTERO_ITEM CSL_CITATION {"citationID":"qDiJD4on","properties":{"formattedCitation":"(Renon a Prausnitz 1968)","plainCitation":"(Renon a Prausnitz 1968)","noteIndex":0},"citationItems":[{"id":240,"uris":["http://zotero.org/users/3054491/items/PHI9GAC6"],"uri":["http://zotero.org/users/3054491/items/PHI9GAC6"],"itemData":{"id":240,"type":"article-journal","abstract":"A critical discussion is given of the use of local compositions for representation of excess Gibbs energies of liquid mixtures. A new equation is derived, based on Scott's two-liquid model and on an assumption of nonrandomness similar to that used by Wilson. For the same activity coefficients at infinite dilution, the Gibbs energy of mixing is calculated with the new equation as well as the equations of van Laar, Wilson, and Heil; these four equations give similar results for mixtures of moderate nonideality but they differ appreciably for strongly nonideal systems, especially for those with limited miscibility. The new equation contains a nonrandomness parameter α12 which makes it applicable to a large variety of mixtures. By proper selection of α12, the new equation gives an excellent representation of many types of liquid mixtures while other local composition equations appear to be limited to specific types. Consideration is given to prediction of ternary vapor-liquid and ternary liquid-liquid equilibria based on binary data alone.","container-title":"AIChE Journal","DOI":"10.1002/aic.690140124","ISSN":"1547-5905","issue":"č. 1","language":"anglicky","note":"_eprint: https://aiche.onlinelibrary.wiley.com/doi/pdf/10.1002/aic.690140124","page":"s. 135–144","source":"Wiley Online Library","title":"Local compositions in thermodynamic excess functions for liquid mixtures","volume":"r. 14","author":[{"family":"Renon","given":"Henri"},{"family":"Prausnitz","given":"J. M."}],"issued":{"date-parts":[["1968"]]}}}],"schema":"https://github.com/citation-style-language/schema/raw/master/csl-citation.json"} </w:instrText>
+        <w:instrText xml:space="preserve"> ADDIN ZOTERO_ITEM CSL_CITATION {"citationID":"qDiJD4on","properties":{"formattedCitation":"(Renon a Prausnitz 1968)","plainCitation":"(Renon a Prausnitz 1968)","noteIndex":0},"citationItems":[{"id":240,"uris":["http://zotero.org/users/3054491/items/PHI9GAC6"],"uri":["http://zotero.org/users/3054491/items/PHI9GAC6"],"itemData":{"id":240,"type":"article-journal","abstract":"A critical discussion is given of the use of local compositions for representation of excess Gibbs energies of liquid mixtures. A new equation is derived, based on Scott's two-liquid model and on an assumption of nonrandomness similar to that used by Wilson. For the same activity coefficients at infinite dilution, the Gibbs energy of mixing is calculated with the new equation as well as the equations of van Laar, Wilson, and Heil; these four equations give similar results for mixtures of moderate nonideality but they differ appreciably for strongly nonideal systems, especially for those with limited miscibility. The new equation contains a nonrandomness parameter α12 which makes it applicable to a large variety of mixtures. By proper selection of α12, the new equation gives an excellent representation of many types of liquid mixtures while other local composition equations appear to be limited to specific types. Consideration is given to prediction of ternary vapor-liquid and ternary liquid-liquid equilibria based on binary data alone.","container-title":"AIChE Journal","DOI":"10.1002/aic.690140124","ISSN":"1547-5905","issue":"1","language":"anglicky","note":"_eprint: https://aiche.onlinelibrary.wiley.com/doi/pdf/10.1002/aic.690140124","page":"135–144","source":"Wiley Online Library","title":"Local compositions in thermodynamic excess functions for liquid mixtures","volume":"14","author":[{"family":"Renon","given":"Henri"},{"family":"Prausnitz","given":"J. M."}],"issued":{"date-parts":[["1968"]]}}}],"schema":"https://github.com/citation-style-language/schema/raw/master/csl-citation.json"} </w:instrText>
       </w:r>
       <w:r>
         <w:fldChar w:fldCharType="separate"/>
@@ -3639,36 +3509,21 @@
                     </w:rPr>
                     <m:t>*</m:t>
                   </m:r>
-                  <m:r>
-                    <m:rPr>
-                      <m:sty m:val="p"/>
-                    </m:rPr>
-                    <w:rPr>
-                      <w:rFonts w:ascii="Cambria Math" w:hAnsi="Cambria Math"/>
-                    </w:rPr>
-                    <m:t>exp⁡</m:t>
-                  </m:r>
-                  <m:r>
-                    <w:rPr>
-                      <w:rFonts w:ascii="Cambria Math" w:hAnsi="Cambria Math"/>
-                    </w:rPr>
-                    <m:t>(-2*α*</m:t>
-                  </m:r>
-                  <m:sSub>
-                    <m:sSubPr>
+                  <m:sSubSup>
+                    <m:sSubSupPr>
                       <m:ctrlPr>
                         <w:rPr>
                           <w:rFonts w:ascii="Cambria Math" w:hAnsi="Cambria Math"/>
                           <w:i/>
                         </w:rPr>
                       </m:ctrlPr>
-                    </m:sSubPr>
+                    </m:sSubSupPr>
                     <m:e>
                       <m:r>
                         <w:rPr>
                           <w:rFonts w:ascii="Cambria Math" w:hAnsi="Cambria Math"/>
                         </w:rPr>
-                        <m:t>τ</m:t>
+                        <m:t>g</m:t>
                       </m:r>
                     </m:e>
                     <m:sub>
@@ -3679,13 +3534,15 @@
                         <m:t>21</m:t>
                       </m:r>
                     </m:sub>
-                  </m:sSub>
-                  <m:r>
-                    <w:rPr>
-                      <w:rFonts w:ascii="Cambria Math" w:hAnsi="Cambria Math"/>
-                    </w:rPr>
-                    <m:t>)</m:t>
-                  </m:r>
+                    <m:sup>
+                      <m:r>
+                        <w:rPr>
+                          <w:rFonts w:ascii="Cambria Math" w:hAnsi="Cambria Math"/>
+                        </w:rPr>
+                        <m:t>2</m:t>
+                      </m:r>
+                    </m:sup>
+                  </m:sSubSup>
                 </m:num>
                 <m:den>
                   <m:sSup>
@@ -4142,13 +3999,7 @@
                         <w:rPr>
                           <w:rFonts w:ascii="Cambria Math" w:hAnsi="Cambria Math"/>
                         </w:rPr>
-                        <m:t>1</m:t>
-                      </m:r>
-                      <m:r>
-                        <w:rPr>
-                          <w:rFonts w:ascii="Cambria Math" w:hAnsi="Cambria Math"/>
-                        </w:rPr>
-                        <m:t>2</m:t>
+                        <m:t>12</m:t>
                       </m:r>
                     </m:sub>
                   </m:sSub>
@@ -4158,36 +4009,21 @@
                     </w:rPr>
                     <m:t>*</m:t>
                   </m:r>
-                  <m:r>
-                    <m:rPr>
-                      <m:sty m:val="p"/>
-                    </m:rPr>
-                    <w:rPr>
-                      <w:rFonts w:ascii="Cambria Math" w:hAnsi="Cambria Math"/>
-                    </w:rPr>
-                    <m:t>exp⁡</m:t>
-                  </m:r>
-                  <m:r>
-                    <w:rPr>
-                      <w:rFonts w:ascii="Cambria Math" w:hAnsi="Cambria Math"/>
-                    </w:rPr>
-                    <m:t>(-2*α*</m:t>
-                  </m:r>
-                  <m:sSub>
-                    <m:sSubPr>
+                  <m:sSubSup>
+                    <m:sSubSupPr>
                       <m:ctrlPr>
                         <w:rPr>
                           <w:rFonts w:ascii="Cambria Math" w:hAnsi="Cambria Math"/>
                           <w:i/>
                         </w:rPr>
                       </m:ctrlPr>
-                    </m:sSubPr>
+                    </m:sSubSupPr>
                     <m:e>
                       <m:r>
                         <w:rPr>
                           <w:rFonts w:ascii="Cambria Math" w:hAnsi="Cambria Math"/>
                         </w:rPr>
-                        <m:t>τ</m:t>
+                        <m:t>g</m:t>
                       </m:r>
                     </m:e>
                     <m:sub>
@@ -4195,22 +4031,18 @@
                         <w:rPr>
                           <w:rFonts w:ascii="Cambria Math" w:hAnsi="Cambria Math"/>
                         </w:rPr>
-                        <m:t>1</m:t>
+                        <m:t>12</m:t>
                       </m:r>
+                    </m:sub>
+                    <m:sup>
                       <m:r>
                         <w:rPr>
                           <w:rFonts w:ascii="Cambria Math" w:hAnsi="Cambria Math"/>
                         </w:rPr>
                         <m:t>2</m:t>
                       </m:r>
-                    </m:sub>
-                  </m:sSub>
-                  <m:r>
-                    <w:rPr>
-                      <w:rFonts w:ascii="Cambria Math" w:hAnsi="Cambria Math"/>
-                    </w:rPr>
-                    <m:t>)</m:t>
-                  </m:r>
+                    </m:sup>
+                  </m:sSubSup>
                 </m:num>
                 <m:den>
                   <m:sSup>
@@ -4319,13 +4151,7 @@
                                 <w:rPr>
                                   <w:rFonts w:ascii="Cambria Math" w:hAnsi="Cambria Math"/>
                                 </w:rPr>
-                                <m:t>1</m:t>
-                              </m:r>
-                              <m:r>
-                                <w:rPr>
-                                  <w:rFonts w:ascii="Cambria Math" w:hAnsi="Cambria Math"/>
-                                </w:rPr>
-                                <m:t>2</m:t>
+                                <m:t>12</m:t>
                               </m:r>
                             </m:sub>
                           </m:sSub>
@@ -4412,13 +4238,7 @@
                         <w:rPr>
                           <w:rFonts w:ascii="Cambria Math" w:hAnsi="Cambria Math"/>
                         </w:rPr>
-                        <m:t>2</m:t>
-                      </m:r>
-                      <m:r>
-                        <w:rPr>
-                          <w:rFonts w:ascii="Cambria Math" w:hAnsi="Cambria Math"/>
-                        </w:rPr>
-                        <m:t>1</m:t>
+                        <m:t>21</m:t>
                       </m:r>
                     </m:sub>
                   </m:sSub>
@@ -4530,13 +4350,7 @@
                                 <w:rPr>
                                   <w:rFonts w:ascii="Cambria Math" w:hAnsi="Cambria Math"/>
                                 </w:rPr>
-                                <m:t>2</m:t>
-                              </m:r>
-                              <m:r>
-                                <w:rPr>
-                                  <w:rFonts w:ascii="Cambria Math" w:hAnsi="Cambria Math"/>
-                                </w:rPr>
-                                <m:t>1</m:t>
+                                <m:t>21</m:t>
                               </m:r>
                             </m:sub>
                           </m:sSub>
@@ -4564,31 +4378,85 @@
         <w:jc w:val="both"/>
       </w:pPr>
       <w:r>
+        <w:lastRenderedPageBreak/>
+        <w:t>Odchylky teoretických a experimentálních hodnot u výsledného</w:t>
+      </w:r>
+      <w:r>
+        <w:t xml:space="preserve"> graf</w:t>
+      </w:r>
+      <w:r>
+        <w:t>u</w:t>
+      </w:r>
+      <w:r>
+        <w:t xml:space="preserve"> první směsi</w:t>
+      </w:r>
+      <w:r>
+        <w:t xml:space="preserve"> jsou</w:t>
+      </w:r>
+      <w:r>
+        <w:t xml:space="preserve"> </w:t>
+      </w:r>
+      <w:r>
+        <w:t>velmi podobné,</w:t>
+      </w:r>
+      <w:r>
+        <w:t xml:space="preserve"> jako</w:t>
+      </w:r>
+      <w:r>
+        <w:t xml:space="preserve"> tomu bylo</w:t>
+      </w:r>
+      <w:r>
+        <w:t xml:space="preserve"> u </w:t>
+      </w:r>
+      <w:r>
+        <w:t>metody</w:t>
+      </w:r>
+      <w:r>
+        <w:t xml:space="preserve"> Van </w:t>
+      </w:r>
+      <w:proofErr w:type="spellStart"/>
+      <w:r>
+        <w:t>Laar</w:t>
+      </w:r>
+      <w:proofErr w:type="spellEnd"/>
+      <w:r>
+        <w:t xml:space="preserve">. Projevuje se zde však vyšší odchylka teoretických hodnot od experimentálních v případě převahy </w:t>
+      </w:r>
+      <w:proofErr w:type="spellStart"/>
+      <w:r>
+        <w:t>trichlorethylenu</w:t>
+      </w:r>
+      <w:proofErr w:type="spellEnd"/>
+      <w:r>
+        <w:t xml:space="preserve">, teoretická data stoupají </w:t>
+      </w:r>
+      <w:r>
+        <w:t>více</w:t>
+      </w:r>
+      <w:r>
+        <w:t> </w:t>
+      </w:r>
+      <w:r>
+        <w:t>pozvolna</w:t>
+      </w:r>
+      <w:r>
+        <w:t>.</w:t>
+      </w:r>
+    </w:p>
+    <w:p>
+      <w:pPr>
+        <w:jc w:val="center"/>
+      </w:pPr>
+      <w:r>
         <w:rPr>
           <w:noProof/>
           <w:lang w:eastAsia="cs-CZ"/>
         </w:rPr>
         <w:drawing>
-          <wp:anchor distT="0" distB="0" distL="114300" distR="114300" simplePos="0" relativeHeight="251659264" behindDoc="1" locked="0" layoutInCell="1" allowOverlap="1" wp14:anchorId="0E7F717C" wp14:editId="4A31676E">
-            <wp:simplePos x="0" y="0"/>
-            <wp:positionH relativeFrom="margin">
-              <wp:align>center</wp:align>
-            </wp:positionH>
-            <wp:positionV relativeFrom="paragraph">
-              <wp:posOffset>485140</wp:posOffset>
-            </wp:positionV>
-            <wp:extent cx="4850130" cy="3637280"/>
-            <wp:effectExtent l="0" t="0" r="7620" b="1270"/>
-            <wp:wrapTight wrapText="bothSides">
-              <wp:wrapPolygon edited="0">
-                <wp:start x="0" y="0"/>
-                <wp:lineTo x="0" y="21494"/>
-                <wp:lineTo x="21549" y="21494"/>
-                <wp:lineTo x="21549" y="0"/>
-                <wp:lineTo x="0" y="0"/>
-              </wp:wrapPolygon>
-            </wp:wrapTight>
-            <wp:docPr id="8" name="Obrázek 8"/>
+          <wp:inline distT="0" distB="0" distL="0" distR="0">
+            <wp:extent cx="5040000" cy="3780000"/>
+            <wp:effectExtent l="0" t="0" r="8255" b="0"/>
+            <wp:docPr id="11" name="Obrázek 11"/>
             <wp:cNvGraphicFramePr>
               <a:graphicFrameLocks xmlns:a="http://schemas.openxmlformats.org/drawingml/2006/main" noChangeAspect="1"/>
             </wp:cNvGraphicFramePr>
@@ -4614,7 +4482,7 @@
                   <pic:spPr>
                     <a:xfrm>
                       <a:off x="0" y="0"/>
-                      <a:ext cx="4850130" cy="3637597"/>
+                      <a:ext cx="5040000" cy="3780000"/>
                     </a:xfrm>
                     <a:prstGeom prst="rect">
                       <a:avLst/>
@@ -4623,42 +4491,8 @@
                 </pic:pic>
               </a:graphicData>
             </a:graphic>
-            <wp14:sizeRelH relativeFrom="page">
-              <wp14:pctWidth>0</wp14:pctWidth>
-            </wp14:sizeRelH>
-            <wp14:sizeRelV relativeFrom="page">
-              <wp14:pctHeight>0</wp14:pctHeight>
-            </wp14:sizeRelV>
-          </wp:anchor>
+          </wp:inline>
         </w:drawing>
-      </w:r>
-      <w:r>
-        <w:t>Výsledný graf první směsi</w:t>
-      </w:r>
-      <w:r>
-        <w:t xml:space="preserve"> je </w:t>
-      </w:r>
-      <w:r>
-        <w:t>tentokrát již</w:t>
-      </w:r>
-      <w:r>
-        <w:t xml:space="preserve"> řádově velmi blízký</w:t>
-      </w:r>
-      <w:r>
-        <w:t xml:space="preserve"> grafu</w:t>
-      </w:r>
-      <w:r>
-        <w:t xml:space="preserve"> uvedenému autory článku</w:t>
-      </w:r>
-      <w:r>
-        <w:t xml:space="preserve">, </w:t>
-      </w:r>
-      <w:r>
-        <w:lastRenderedPageBreak/>
-        <w:t>hodnoty jsou jen lehce</w:t>
-      </w:r>
-      <w:r>
-        <w:t xml:space="preserve"> vyšší.</w:t>
       </w:r>
     </w:p>
     <w:p>
@@ -4666,22 +4500,21 @@
         <w:jc w:val="both"/>
       </w:pPr>
       <w:r>
-        <w:t xml:space="preserve">Graf druhé směsi je však </w:t>
-      </w:r>
-      <w:r>
-        <w:t xml:space="preserve">řádově velmi </w:t>
-      </w:r>
-      <w:r>
-        <w:t>odlišný</w:t>
-      </w:r>
-      <w:r>
-        <w:t>. Velkou roli</w:t>
-      </w:r>
-      <w:r>
-        <w:t xml:space="preserve"> zřejmě</w:t>
-      </w:r>
-      <w:r>
-        <w:t xml:space="preserve"> sehrála vysoká hodnota koeficientů b</w:t>
+        <w:t xml:space="preserve">Graf druhé směsi </w:t>
+      </w:r>
+      <w:r>
+        <w:t xml:space="preserve">pak také velmi dobře odpovídá grafu u metody Van </w:t>
+      </w:r>
+      <w:proofErr w:type="spellStart"/>
+      <w:r>
+        <w:t>Laar</w:t>
+      </w:r>
+      <w:proofErr w:type="spellEnd"/>
+      <w:r>
+        <w:t xml:space="preserve">. Je však třeba dodat, že autory uvedené koeficienty </w:t>
+      </w:r>
+      <w:r>
+        <w:t>b</w:t>
       </w:r>
       <w:r>
         <w:rPr>
@@ -4699,49 +4532,62 @@
         <w:t>21</w:t>
       </w:r>
       <w:r>
+        <w:t xml:space="preserve"> pro tuto směs</w:t>
+      </w:r>
+      <w:r>
+        <w:t xml:space="preserve"> nebylo možné použít</w:t>
+      </w:r>
+      <w:r>
         <w:t>.</w:t>
       </w:r>
       <w:r>
-        <w:t xml:space="preserve"> Alespoň průběh grafu však odpovídá </w:t>
-      </w:r>
-      <w:r>
-        <w:t>výše uvedeným grafům</w:t>
-      </w:r>
-      <w:r>
-        <w:t>, navíc je zde patrný</w:t>
-      </w:r>
-      <w:r>
         <w:t xml:space="preserve"> </w:t>
       </w:r>
       <w:r>
-        <w:t>v</w:t>
-      </w:r>
-      <w:r>
-        <w:t xml:space="preserve">ýše zmiňovaný skok </w:t>
-      </w:r>
-      <w:r>
-        <w:t>v oblast</w:t>
+        <w:t xml:space="preserve">Na rozdíl od hodnot pro směs A + T a od koeficientů vypočítaných v případě metody </w:t>
+      </w:r>
+      <w:proofErr w:type="spellStart"/>
+      <w:r>
+        <w:t>metody</w:t>
+      </w:r>
+      <w:proofErr w:type="spellEnd"/>
+      <w:r>
+        <w:t xml:space="preserve"> Van </w:t>
+      </w:r>
+      <w:proofErr w:type="spellStart"/>
+      <w:r>
+        <w:t>Laar</w:t>
+      </w:r>
+      <w:proofErr w:type="spellEnd"/>
+      <w:r>
+        <w:t xml:space="preserve"> bylo</w:t>
+      </w:r>
+      <w:r>
+        <w:t xml:space="preserve"> v tomto případě</w:t>
+      </w:r>
+      <w:r>
+        <w:t xml:space="preserve"> nutné koeficienty </w:t>
+      </w:r>
+      <w:r>
+        <w:t>získat</w:t>
+      </w:r>
+      <w:r>
+        <w:t xml:space="preserve"> pomocí regrese. </w:t>
+      </w:r>
+      <w:r>
+        <w:t>Rychlým výpočtem pomocí softwaru Microsoft</w:t>
       </w:r>
       <w:r>
         <w:t xml:space="preserve"> </w:t>
       </w:r>
       <w:r>
-        <w:t>x</w:t>
-      </w:r>
-      <w:r>
-        <w:rPr>
-          <w:vertAlign w:val="subscript"/>
-        </w:rPr>
-        <w:t>1</w:t>
-      </w:r>
-      <w:r>
-        <w:t xml:space="preserve"> = </w:t>
-      </w:r>
-      <w:r>
-        <w:t>0</w:t>
-      </w:r>
-      <w:r>
-        <w:t>,7.</w:t>
+        <w:t>Excel bylo zjištěno, že autory poskytnuté koeficienty byly v tomto případě přibližně 6,4× vyšší, než by odpovídalo experimentálním hodnotám. V této semestrální práci tedy byly</w:t>
+      </w:r>
+      <w:r>
+        <w:t> </w:t>
+      </w:r>
+      <w:r>
+        <w:t>použity upravené hodnoty 52,14 a 61,08.</w:t>
       </w:r>
     </w:p>
     <w:p>
@@ -4753,11 +4599,12 @@
           <w:noProof/>
           <w:lang w:eastAsia="cs-CZ"/>
         </w:rPr>
+        <w:lastRenderedPageBreak/>
         <w:drawing>
           <wp:inline distT="0" distB="0" distL="0" distR="0">
-            <wp:extent cx="4799013" cy="3599259"/>
-            <wp:effectExtent l="0" t="0" r="1905" b="1270"/>
-            <wp:docPr id="9" name="Obrázek 9"/>
+            <wp:extent cx="5040000" cy="3780000"/>
+            <wp:effectExtent l="0" t="0" r="8255" b="0"/>
+            <wp:docPr id="12" name="Obrázek 12"/>
             <wp:cNvGraphicFramePr>
               <a:graphicFrameLocks xmlns:a="http://schemas.openxmlformats.org/drawingml/2006/main" noChangeAspect="1"/>
             </wp:cNvGraphicFramePr>
@@ -4783,7 +4630,7 @@
                   <pic:spPr>
                     <a:xfrm>
                       <a:off x="0" y="0"/>
-                      <a:ext cx="4799013" cy="3599259"/>
+                      <a:ext cx="5040000" cy="3780000"/>
                     </a:xfrm>
                     <a:prstGeom prst="rect">
                       <a:avLst/>
@@ -4801,13 +4648,79 @@
         <w:jc w:val="both"/>
       </w:pPr>
       <w:r>
-        <w:t xml:space="preserve">U logaritmovaného poměru </w:t>
-      </w:r>
-      <w:r>
-        <w:t xml:space="preserve">první směsi také dochází k řádové shodě a u druhé směsi je řádově také veliký rozdíl. </w:t>
-      </w:r>
-      <w:r>
-        <w:t>Přesto však u obou funkcí můžeme zaznamenat pozoruhodnou hladkost.</w:t>
+        <w:t>Logaritmovaný poměr</w:t>
+      </w:r>
+      <w:r>
+        <w:t xml:space="preserve"> </w:t>
+      </w:r>
+      <w:r>
+        <w:t>obou směsí</w:t>
+      </w:r>
+      <w:r>
+        <w:t xml:space="preserve"> </w:t>
+      </w:r>
+      <w:r>
+        <w:t xml:space="preserve">zcela odpovídá poměru u metody Van </w:t>
+      </w:r>
+      <w:proofErr w:type="spellStart"/>
+      <w:r>
+        <w:t>Laar</w:t>
+      </w:r>
+      <w:proofErr w:type="spellEnd"/>
+      <w:r>
+        <w:t xml:space="preserve">, stejně tak odpovídá i graf </w:t>
+      </w:r>
+      <w:proofErr w:type="spellStart"/>
+      <w:r>
+        <w:t>Gibbsovy</w:t>
+      </w:r>
+      <w:proofErr w:type="spellEnd"/>
+      <w:r>
+        <w:t xml:space="preserve"> energie. Znovu je třeba připomenout, že v případě </w:t>
+      </w:r>
+      <w:r>
+        <w:t>směsi A + C bylo</w:t>
+      </w:r>
+      <w:r>
+        <w:t> </w:t>
+      </w:r>
+      <w:r>
+        <w:t xml:space="preserve">nutné použít upravené koeficienty </w:t>
+      </w:r>
+      <w:r>
+        <w:t>b</w:t>
+      </w:r>
+      <w:r>
+        <w:rPr>
+          <w:vertAlign w:val="subscript"/>
+        </w:rPr>
+        <w:t>12</w:t>
+      </w:r>
+      <w:r>
+        <w:t xml:space="preserve"> a b</w:t>
+      </w:r>
+      <w:r>
+        <w:rPr>
+          <w:vertAlign w:val="subscript"/>
+        </w:rPr>
+        <w:t>21</w:t>
+      </w:r>
+      <w:r>
+        <w:t xml:space="preserve">, v případě použití autory poskytnutých koeficientů by křivka </w:t>
+      </w:r>
+      <w:proofErr w:type="spellStart"/>
+      <w:r>
+        <w:t>Gibbsovy</w:t>
+      </w:r>
+      <w:proofErr w:type="spellEnd"/>
+      <w:r>
+        <w:t xml:space="preserve"> energie pro tuto směs u této metody vyšla výrazně </w:t>
+      </w:r>
+      <w:r>
+        <w:t>vyšší</w:t>
+      </w:r>
+      <w:r>
+        <w:t>.</w:t>
       </w:r>
     </w:p>
     <w:p>
@@ -4823,7 +4736,7 @@
           <wp:inline distT="0" distB="0" distL="0" distR="0">
             <wp:extent cx="5760720" cy="2560320"/>
             <wp:effectExtent l="0" t="0" r="0" b="0"/>
-            <wp:docPr id="16" name="Obrázek 16"/>
+            <wp:docPr id="19" name="Obrázek 19"/>
             <wp:cNvGraphicFramePr>
               <a:graphicFrameLocks xmlns:a="http://schemas.openxmlformats.org/drawingml/2006/main" noChangeAspect="1"/>
             </wp:cNvGraphicFramePr>
@@ -4876,7 +4789,7 @@
           <wp:inline distT="0" distB="0" distL="0" distR="0">
             <wp:extent cx="5760720" cy="2560320"/>
             <wp:effectExtent l="0" t="0" r="0" b="0"/>
-            <wp:docPr id="17" name="Obrázek 17"/>
+            <wp:docPr id="20" name="Obrázek 20"/>
             <wp:cNvGraphicFramePr>
               <a:graphicFrameLocks xmlns:a="http://schemas.openxmlformats.org/drawingml/2006/main" noChangeAspect="1"/>
             </wp:cNvGraphicFramePr>
@@ -4920,43 +4833,6 @@
         <w:jc w:val="both"/>
       </w:pPr>
       <w:r>
-        <w:t>Výrazně se velikost koeficientů b</w:t>
-      </w:r>
-      <w:r>
-        <w:rPr>
-          <w:vertAlign w:val="subscript"/>
-        </w:rPr>
-        <w:t>12</w:t>
-      </w:r>
-      <w:r>
-        <w:t xml:space="preserve"> a b</w:t>
-      </w:r>
-      <w:r>
-        <w:rPr>
-          <w:vertAlign w:val="subscript"/>
-        </w:rPr>
-        <w:t>21</w:t>
-      </w:r>
-      <w:r>
-        <w:t xml:space="preserve"> projevila také u </w:t>
-      </w:r>
-      <w:proofErr w:type="spellStart"/>
-      <w:r>
-        <w:t>Gibbsovy</w:t>
-      </w:r>
-      <w:proofErr w:type="spellEnd"/>
-      <w:r>
-        <w:t xml:space="preserve"> energie. Řádově je tentokrát zcela mimo grafy uvedené autory článku, navíc je patrný také méně hladký průběh </w:t>
-      </w:r>
-      <w:r>
-        <w:t>u druhé směsi.</w:t>
-      </w:r>
-    </w:p>
-    <w:p>
-      <w:pPr>
-        <w:jc w:val="both"/>
-      </w:pPr>
-      <w:r>
         <w:rPr>
           <w:noProof/>
           <w:lang w:eastAsia="cs-CZ"/>
@@ -4965,7 +4841,7 @@
           <wp:inline distT="0" distB="0" distL="0" distR="0">
             <wp:extent cx="5760720" cy="2560320"/>
             <wp:effectExtent l="0" t="0" r="0" b="0"/>
-            <wp:docPr id="18" name="Obrázek 18"/>
+            <wp:docPr id="21" name="Obrázek 21"/>
             <wp:cNvGraphicFramePr>
               <a:graphicFrameLocks xmlns:a="http://schemas.openxmlformats.org/drawingml/2006/main" noChangeAspect="1"/>
             </wp:cNvGraphicFramePr>
@@ -5017,65 +4893,94 @@
         <w:jc w:val="both"/>
       </w:pPr>
       <w:r>
-        <w:t>Z naměřených hodnot</w:t>
-      </w:r>
-      <w:r>
-        <w:t xml:space="preserve"> a vynesených grafů</w:t>
-      </w:r>
-      <w:r>
-        <w:t xml:space="preserve"> vyplývá, že</w:t>
+        <w:t>Z</w:t>
+      </w:r>
+      <w:r>
+        <w:t xml:space="preserve">e srovnání vypočítaných teoretických </w:t>
+      </w:r>
+      <w:r>
+        <w:t>hodnot</w:t>
+      </w:r>
+      <w:r>
+        <w:t xml:space="preserve"> a experimentálních hodnot poskytnutých autory</w:t>
       </w:r>
       <w:r>
         <w:t xml:space="preserve"> </w:t>
       </w:r>
       <w:r>
-        <w:t xml:space="preserve">autoři k výpočtu svých hodnot využili pravděpodobně metody zbývající, v této práci nepopsané, UNIQUAC nebo UNIFAC. Také mohli </w:t>
+        <w:t xml:space="preserve">pomocí </w:t>
+      </w:r>
+      <w:r>
+        <w:t xml:space="preserve">vynesených grafů </w:t>
+      </w:r>
+      <w:r>
+        <w:t>vyplývá, že</w:t>
+      </w:r>
+      <w:r>
+        <w:t xml:space="preserve"> </w:t>
+      </w:r>
+      <w:r>
+        <w:t>experimentální data velmi dobře odpovídají teorii. Významnou odlišnost lze pozorovat pouze v případě převažujícího cyklohexanu ve směsi, kdy</w:t>
       </w:r>
       <w:r>
         <w:t> </w:t>
       </w:r>
+      <w:r>
+        <w:t>se</w:t>
+      </w:r>
+      <w:r>
+        <w:t> </w:t>
+      </w:r>
+      <w:r>
+        <w:t xml:space="preserve">teoretická funkce velmi odchyluje od experimentálních dat. Autoři poskytli zavádějící údaj pro hodnoty NRTL koeficientů </w:t>
+      </w:r>
+      <w:r>
+        <w:t>b</w:t>
+      </w:r>
+      <w:r>
+        <w:rPr>
+          <w:vertAlign w:val="subscript"/>
+        </w:rPr>
+        <w:t>12</w:t>
+      </w:r>
+      <w:r>
+        <w:t xml:space="preserve"> a b</w:t>
+      </w:r>
+      <w:r>
+        <w:rPr>
+          <w:vertAlign w:val="subscript"/>
+        </w:rPr>
+        <w:t>21</w:t>
+      </w:r>
+      <w:r>
+        <w:t xml:space="preserve"> v případě směsi s cyklohexanem, se kterým</w:t>
+      </w:r>
+      <w:r>
+        <w:t>i</w:t>
+      </w:r>
+      <w:r>
+        <w:t xml:space="preserve"> nebylo</w:t>
+      </w:r>
+      <w:r>
+        <w:t> </w:t>
+      </w:r>
+      <w:r>
+        <w:t>možné počítat. Zároveň bylo třeba pro úspěšnou aplikaci metody NRTL kvůli tiskové chybě ve vzorci použít vzorce popsané přímo autory metody</w:t>
+      </w:r>
+      <w:r>
+        <w:t xml:space="preserve">, </w:t>
+      </w:r>
       <w:proofErr w:type="spellStart"/>
       <w:r>
-        <w:t>ycházet</w:t>
+        <w:t>Renonem</w:t>
       </w:r>
       <w:proofErr w:type="spellEnd"/>
       <w:r>
-        <w:t xml:space="preserve"> z vypočtených hodnot teplot, nikoliv z</w:t>
-      </w:r>
-      <w:r>
-        <w:t> </w:t>
-      </w:r>
-      <w:r>
-        <w:t>naměřených</w:t>
-      </w:r>
-      <w:r>
-        <w:t xml:space="preserve">. </w:t>
-      </w:r>
-      <w:r>
-        <w:t xml:space="preserve">Výjimku tvoří graf závislosti </w:t>
-      </w:r>
-      <w:proofErr w:type="spellStart"/>
-      <w:r>
-        <w:t>Gibbsovy</w:t>
-      </w:r>
-      <w:proofErr w:type="spellEnd"/>
-      <w:r>
-        <w:t xml:space="preserve"> energie na poměru složek směsi vytvořený na základě dat z metody Van </w:t>
-      </w:r>
-      <w:proofErr w:type="spellStart"/>
-      <w:r>
-        <w:t>Laar</w:t>
-      </w:r>
-      <w:proofErr w:type="spellEnd"/>
-      <w:r>
-        <w:t xml:space="preserve">. Zde graf </w:t>
+        <w:t xml:space="preserve"> a Prausnitzem</w:t>
       </w:r>
       <w:bookmarkStart w:id="0" w:name="_GoBack"/>
       <w:bookmarkEnd w:id="0"/>
       <w:r>
-        <w:t>odpovídá předloze věrně, pouze je zrcadlově převrácený podle svislé osy</w:t>
-      </w:r>
-      <w:r>
         <w:t>.</w:t>
       </w:r>
     </w:p>
@@ -5233,84 +5138,63 @@
         <w:rPr>
           <w:rFonts w:ascii="Cambria" w:hAnsi="Cambria"/>
         </w:rPr>
+        <w:t xml:space="preserve"> 1,1,2-trichloroethene and </w:t>
+      </w:r>
+      <w:proofErr w:type="spellStart"/>
+      <w:r>
+        <w:rPr>
+          <w:rFonts w:ascii="Cambria" w:hAnsi="Cambria"/>
+        </w:rPr>
+        <w:t>cyclohexane</w:t>
+      </w:r>
+      <w:proofErr w:type="spellEnd"/>
+      <w:r>
+        <w:rPr>
+          <w:rFonts w:ascii="Cambria" w:hAnsi="Cambria"/>
+        </w:rPr>
         <w:t xml:space="preserve"> </w:t>
       </w:r>
-      <w:proofErr w:type="gramStart"/>
+      <w:proofErr w:type="spellStart"/>
       <w:r>
         <w:rPr>
           <w:rFonts w:ascii="Cambria" w:hAnsi="Cambria"/>
         </w:rPr>
-        <w:t>1,1,2-trichloroethene</w:t>
-      </w:r>
-      <w:proofErr w:type="gramEnd"/>
+        <w:t>binary</w:t>
+      </w:r>
+      <w:proofErr w:type="spellEnd"/>
       <w:r>
         <w:rPr>
           <w:rFonts w:ascii="Cambria" w:hAnsi="Cambria"/>
         </w:rPr>
-        <w:t xml:space="preserve"> and </w:t>
+        <w:t xml:space="preserve"> </w:t>
       </w:r>
       <w:proofErr w:type="spellStart"/>
       <w:r>
         <w:rPr>
           <w:rFonts w:ascii="Cambria" w:hAnsi="Cambria"/>
         </w:rPr>
-        <w:t>cyclohexane</w:t>
+        <w:t>mixtures</w:t>
       </w:r>
       <w:proofErr w:type="spellEnd"/>
       <w:r>
         <w:rPr>
           <w:rFonts w:ascii="Cambria" w:hAnsi="Cambria"/>
         </w:rPr>
-        <w:t xml:space="preserve"> </w:t>
+        <w:t xml:space="preserve"> by </w:t>
       </w:r>
       <w:proofErr w:type="spellStart"/>
       <w:r>
         <w:rPr>
           <w:rFonts w:ascii="Cambria" w:hAnsi="Cambria"/>
         </w:rPr>
-        <w:t>binary</w:t>
+        <w:t>using</w:t>
       </w:r>
       <w:proofErr w:type="spellEnd"/>
       <w:r>
         <w:rPr>
           <w:rFonts w:ascii="Cambria" w:hAnsi="Cambria"/>
         </w:rPr>
-        <w:t xml:space="preserve"> </w:t>
-      </w:r>
-      <w:proofErr w:type="spellStart"/>
-      <w:r>
-        <w:rPr>
-          <w:rFonts w:ascii="Cambria" w:hAnsi="Cambria"/>
-        </w:rPr>
-        <w:t>mixtures</w:t>
-      </w:r>
-      <w:proofErr w:type="spellEnd"/>
-      <w:r>
-        <w:rPr>
-          <w:rFonts w:ascii="Cambria" w:hAnsi="Cambria"/>
-        </w:rPr>
-        <w:t xml:space="preserve"> by </w:t>
-      </w:r>
-      <w:proofErr w:type="spellStart"/>
-      <w:r>
-        <w:rPr>
-          <w:rFonts w:ascii="Cambria" w:hAnsi="Cambria"/>
-        </w:rPr>
-        <w:t>using</w:t>
-      </w:r>
-      <w:proofErr w:type="spellEnd"/>
-      <w:r>
-        <w:rPr>
-          <w:rFonts w:ascii="Cambria" w:hAnsi="Cambria"/>
-        </w:rPr>
-        <w:t xml:space="preserve"> NRTL, UNIQUAC, UNIFAC and </w:t>
-      </w:r>
-      <w:r>
-        <w:rPr>
-          <w:rFonts w:ascii="Cambria" w:hAnsi="Cambria"/>
-        </w:rPr>
-        <w:lastRenderedPageBreak/>
-        <w:t xml:space="preserve">VANLAAR </w:t>
+        <w:t xml:space="preserve"> NRTL, UNIQUAC, UNIFAC and VANLAAR </w:t>
       </w:r>
       <w:proofErr w:type="spellStart"/>
       <w:r>
@@ -5466,255 +5350,236 @@
         </w:rPr>
         <w:t xml:space="preserve"> [online]. </w:t>
       </w:r>
-      <w:proofErr w:type="gramStart"/>
       <w:r>
         <w:rPr>
           <w:rFonts w:ascii="Cambria" w:hAnsi="Cambria"/>
           <w:b/>
           <w:bCs/>
         </w:rPr>
-        <w:t>r.</w:t>
-      </w:r>
-      <w:proofErr w:type="gramEnd"/>
+        <w:t>202</w:t>
+      </w:r>
+      <w:r>
+        <w:rPr>
+          <w:rFonts w:ascii="Cambria" w:hAnsi="Cambria"/>
+        </w:rPr>
+        <w:t>, 107–114. ISSN 0167-7322. Dostupné z: doi:10.1016/j.molliq.2014.12.026</w:t>
+      </w:r>
+    </w:p>
+    <w:p>
+      <w:pPr>
+        <w:pStyle w:val="Bibliografie"/>
+        <w:rPr>
+          <w:rFonts w:ascii="Cambria" w:hAnsi="Cambria"/>
+        </w:rPr>
+      </w:pPr>
+      <w:r>
+        <w:rPr>
+          <w:rFonts w:ascii="Cambria" w:hAnsi="Cambria"/>
+        </w:rPr>
+        <w:lastRenderedPageBreak/>
+        <w:t xml:space="preserve">DOHNAL, Vladimír, Jaroslav MATOUŠ a Josef NOVÁK, 1997. </w:t>
+      </w:r>
+      <w:r>
+        <w:rPr>
+          <w:rFonts w:ascii="Cambria" w:hAnsi="Cambria"/>
+          <w:i/>
+          <w:iCs/>
+        </w:rPr>
+        <w:t>Chemická termodynamika II</w:t>
+      </w:r>
+      <w:r>
+        <w:rPr>
+          <w:rFonts w:ascii="Cambria" w:hAnsi="Cambria"/>
+        </w:rPr>
+        <w:t xml:space="preserve">. 1. Praha: Vydavatelství VŠCHT. ISBN 978-80-7080-275-5. </w:t>
+      </w:r>
+    </w:p>
+    <w:p>
+      <w:pPr>
+        <w:pStyle w:val="Bibliografie"/>
+        <w:rPr>
+          <w:rFonts w:ascii="Cambria" w:hAnsi="Cambria"/>
+        </w:rPr>
+      </w:pPr>
+      <w:r>
+        <w:rPr>
+          <w:rFonts w:ascii="Cambria" w:hAnsi="Cambria"/>
+        </w:rPr>
+        <w:t xml:space="preserve">RENON, </w:t>
+      </w:r>
+      <w:proofErr w:type="spellStart"/>
+      <w:r>
+        <w:rPr>
+          <w:rFonts w:ascii="Cambria" w:hAnsi="Cambria"/>
+        </w:rPr>
+        <w:t>Henri</w:t>
+      </w:r>
+      <w:proofErr w:type="spellEnd"/>
+      <w:r>
+        <w:rPr>
+          <w:rFonts w:ascii="Cambria" w:hAnsi="Cambria"/>
+        </w:rPr>
+        <w:t xml:space="preserve"> a J. M. PRAUSNITZ, 1968. </w:t>
+      </w:r>
+      <w:proofErr w:type="spellStart"/>
+      <w:r>
+        <w:rPr>
+          <w:rFonts w:ascii="Cambria" w:hAnsi="Cambria"/>
+        </w:rPr>
+        <w:t>Local</w:t>
+      </w:r>
+      <w:proofErr w:type="spellEnd"/>
+      <w:r>
+        <w:rPr>
+          <w:rFonts w:ascii="Cambria" w:hAnsi="Cambria"/>
+        </w:rPr>
+        <w:t xml:space="preserve"> </w:t>
+      </w:r>
+      <w:proofErr w:type="spellStart"/>
+      <w:r>
+        <w:rPr>
+          <w:rFonts w:ascii="Cambria" w:hAnsi="Cambria"/>
+        </w:rPr>
+        <w:t>compositions</w:t>
+      </w:r>
+      <w:proofErr w:type="spellEnd"/>
+      <w:r>
+        <w:rPr>
+          <w:rFonts w:ascii="Cambria" w:hAnsi="Cambria"/>
+        </w:rPr>
+        <w:t xml:space="preserve"> in </w:t>
+      </w:r>
+      <w:proofErr w:type="spellStart"/>
+      <w:r>
+        <w:rPr>
+          <w:rFonts w:ascii="Cambria" w:hAnsi="Cambria"/>
+        </w:rPr>
+        <w:t>thermodynamic</w:t>
+      </w:r>
+      <w:proofErr w:type="spellEnd"/>
+      <w:r>
+        <w:rPr>
+          <w:rFonts w:ascii="Cambria" w:hAnsi="Cambria"/>
+        </w:rPr>
+        <w:t xml:space="preserve"> </w:t>
+      </w:r>
+      <w:proofErr w:type="spellStart"/>
+      <w:r>
+        <w:rPr>
+          <w:rFonts w:ascii="Cambria" w:hAnsi="Cambria"/>
+        </w:rPr>
+        <w:t>excess</w:t>
+      </w:r>
+      <w:proofErr w:type="spellEnd"/>
+      <w:r>
+        <w:rPr>
+          <w:rFonts w:ascii="Cambria" w:hAnsi="Cambria"/>
+        </w:rPr>
+        <w:t xml:space="preserve"> </w:t>
+      </w:r>
+      <w:proofErr w:type="spellStart"/>
+      <w:r>
+        <w:rPr>
+          <w:rFonts w:ascii="Cambria" w:hAnsi="Cambria"/>
+        </w:rPr>
+        <w:t>functions</w:t>
+      </w:r>
+      <w:proofErr w:type="spellEnd"/>
+      <w:r>
+        <w:rPr>
+          <w:rFonts w:ascii="Cambria" w:hAnsi="Cambria"/>
+        </w:rPr>
+        <w:t xml:space="preserve"> </w:t>
+      </w:r>
+      <w:proofErr w:type="spellStart"/>
+      <w:r>
+        <w:rPr>
+          <w:rFonts w:ascii="Cambria" w:hAnsi="Cambria"/>
+        </w:rPr>
+        <w:t>for</w:t>
+      </w:r>
+      <w:proofErr w:type="spellEnd"/>
+      <w:r>
+        <w:rPr>
+          <w:rFonts w:ascii="Cambria" w:hAnsi="Cambria"/>
+        </w:rPr>
+        <w:t xml:space="preserve"> </w:t>
+      </w:r>
+      <w:proofErr w:type="spellStart"/>
+      <w:r>
+        <w:rPr>
+          <w:rFonts w:ascii="Cambria" w:hAnsi="Cambria"/>
+        </w:rPr>
+        <w:t>liquid</w:t>
+      </w:r>
+      <w:proofErr w:type="spellEnd"/>
+      <w:r>
+        <w:rPr>
+          <w:rFonts w:ascii="Cambria" w:hAnsi="Cambria"/>
+        </w:rPr>
+        <w:t xml:space="preserve"> </w:t>
+      </w:r>
+      <w:proofErr w:type="spellStart"/>
+      <w:r>
+        <w:rPr>
+          <w:rFonts w:ascii="Cambria" w:hAnsi="Cambria"/>
+        </w:rPr>
+        <w:t>mixtures</w:t>
+      </w:r>
+      <w:proofErr w:type="spellEnd"/>
+      <w:r>
+        <w:rPr>
+          <w:rFonts w:ascii="Cambria" w:hAnsi="Cambria"/>
+        </w:rPr>
+        <w:t xml:space="preserve">. </w:t>
+      </w:r>
+      <w:proofErr w:type="spellStart"/>
+      <w:r>
+        <w:rPr>
+          <w:rFonts w:ascii="Cambria" w:hAnsi="Cambria"/>
+          <w:i/>
+          <w:iCs/>
+        </w:rPr>
+        <w:t>AIChE</w:t>
+      </w:r>
+      <w:proofErr w:type="spellEnd"/>
+      <w:r>
+        <w:rPr>
+          <w:rFonts w:ascii="Cambria" w:hAnsi="Cambria"/>
+          <w:i/>
+          <w:iCs/>
+        </w:rPr>
+        <w:t xml:space="preserve"> </w:t>
+      </w:r>
+      <w:proofErr w:type="spellStart"/>
+      <w:r>
+        <w:rPr>
+          <w:rFonts w:ascii="Cambria" w:hAnsi="Cambria"/>
+          <w:i/>
+          <w:iCs/>
+        </w:rPr>
+        <w:t>Journal</w:t>
+      </w:r>
+      <w:proofErr w:type="spellEnd"/>
+      <w:r>
+        <w:rPr>
+          <w:rFonts w:ascii="Cambria" w:hAnsi="Cambria"/>
+        </w:rPr>
+        <w:t xml:space="preserve"> [online]. </w:t>
+      </w:r>
       <w:r>
         <w:rPr>
           <w:rFonts w:ascii="Cambria" w:hAnsi="Cambria"/>
           <w:b/>
           <w:bCs/>
         </w:rPr>
-        <w:t xml:space="preserve"> 202</w:t>
+        <w:t>14</w:t>
       </w:r>
       <w:r>
         <w:rPr>
           <w:rFonts w:ascii="Cambria" w:hAnsi="Cambria"/>
         </w:rPr>
-        <w:t>, s. 107–114. ISSN 0167-7322. Dostupné z: doi:10.1016/j.molliq.2014.12.026</w:t>
-      </w:r>
-    </w:p>
-    <w:p>
-      <w:pPr>
-        <w:pStyle w:val="Bibliografie"/>
-        <w:rPr>
-          <w:rFonts w:ascii="Cambria" w:hAnsi="Cambria"/>
-        </w:rPr>
-      </w:pPr>
-      <w:r>
-        <w:rPr>
-          <w:rFonts w:ascii="Cambria" w:hAnsi="Cambria"/>
-        </w:rPr>
-        <w:t xml:space="preserve">DOHNAL, Vladimír, Jaroslav MATOUŠ a Josef NOVÁK, 1997. </w:t>
-      </w:r>
-      <w:r>
-        <w:rPr>
-          <w:rFonts w:ascii="Cambria" w:hAnsi="Cambria"/>
-          <w:i/>
-          <w:iCs/>
-        </w:rPr>
-        <w:t>Chemická termodynamika II</w:t>
-      </w:r>
-      <w:r>
-        <w:rPr>
-          <w:rFonts w:ascii="Cambria" w:hAnsi="Cambria"/>
-        </w:rPr>
-        <w:t xml:space="preserve">. 1. Praha: Vydavatelství VŠCHT. ISBN 978-80-7080-275-5. </w:t>
-      </w:r>
-    </w:p>
-    <w:p>
-      <w:pPr>
-        <w:pStyle w:val="Bibliografie"/>
-        <w:rPr>
-          <w:rFonts w:ascii="Cambria" w:hAnsi="Cambria"/>
-        </w:rPr>
-      </w:pPr>
-      <w:r>
-        <w:rPr>
-          <w:rFonts w:ascii="Cambria" w:hAnsi="Cambria"/>
-        </w:rPr>
-        <w:t xml:space="preserve">RENON, </w:t>
-      </w:r>
-      <w:proofErr w:type="spellStart"/>
-      <w:r>
-        <w:rPr>
-          <w:rFonts w:ascii="Cambria" w:hAnsi="Cambria"/>
-        </w:rPr>
-        <w:t>Henri</w:t>
-      </w:r>
-      <w:proofErr w:type="spellEnd"/>
-      <w:r>
-        <w:rPr>
-          <w:rFonts w:ascii="Cambria" w:hAnsi="Cambria"/>
-        </w:rPr>
-        <w:t xml:space="preserve"> a J. M. PRAUSNITZ, 1968. </w:t>
-      </w:r>
-      <w:proofErr w:type="spellStart"/>
-      <w:r>
-        <w:rPr>
-          <w:rFonts w:ascii="Cambria" w:hAnsi="Cambria"/>
-        </w:rPr>
-        <w:t>Local</w:t>
-      </w:r>
-      <w:proofErr w:type="spellEnd"/>
-      <w:r>
-        <w:rPr>
-          <w:rFonts w:ascii="Cambria" w:hAnsi="Cambria"/>
-        </w:rPr>
-        <w:t xml:space="preserve"> </w:t>
-      </w:r>
-      <w:proofErr w:type="spellStart"/>
-      <w:r>
-        <w:rPr>
-          <w:rFonts w:ascii="Cambria" w:hAnsi="Cambria"/>
-        </w:rPr>
-        <w:t>compositions</w:t>
-      </w:r>
-      <w:proofErr w:type="spellEnd"/>
-      <w:r>
-        <w:rPr>
-          <w:rFonts w:ascii="Cambria" w:hAnsi="Cambria"/>
-        </w:rPr>
-        <w:t xml:space="preserve"> in </w:t>
-      </w:r>
-      <w:proofErr w:type="spellStart"/>
-      <w:r>
-        <w:rPr>
-          <w:rFonts w:ascii="Cambria" w:hAnsi="Cambria"/>
-        </w:rPr>
-        <w:t>thermodynamic</w:t>
-      </w:r>
-      <w:proofErr w:type="spellEnd"/>
-      <w:r>
-        <w:rPr>
-          <w:rFonts w:ascii="Cambria" w:hAnsi="Cambria"/>
-        </w:rPr>
-        <w:t xml:space="preserve"> </w:t>
-      </w:r>
-      <w:proofErr w:type="spellStart"/>
-      <w:r>
-        <w:rPr>
-          <w:rFonts w:ascii="Cambria" w:hAnsi="Cambria"/>
-        </w:rPr>
-        <w:t>excess</w:t>
-      </w:r>
-      <w:proofErr w:type="spellEnd"/>
-      <w:r>
-        <w:rPr>
-          <w:rFonts w:ascii="Cambria" w:hAnsi="Cambria"/>
-        </w:rPr>
-        <w:t xml:space="preserve"> </w:t>
-      </w:r>
-      <w:proofErr w:type="spellStart"/>
-      <w:r>
-        <w:rPr>
-          <w:rFonts w:ascii="Cambria" w:hAnsi="Cambria"/>
-        </w:rPr>
-        <w:t>functions</w:t>
-      </w:r>
-      <w:proofErr w:type="spellEnd"/>
-      <w:r>
-        <w:rPr>
-          <w:rFonts w:ascii="Cambria" w:hAnsi="Cambria"/>
-        </w:rPr>
-        <w:t xml:space="preserve"> </w:t>
-      </w:r>
-      <w:proofErr w:type="spellStart"/>
-      <w:r>
-        <w:rPr>
-          <w:rFonts w:ascii="Cambria" w:hAnsi="Cambria"/>
-        </w:rPr>
-        <w:t>for</w:t>
-      </w:r>
-      <w:proofErr w:type="spellEnd"/>
-      <w:r>
-        <w:rPr>
-          <w:rFonts w:ascii="Cambria" w:hAnsi="Cambria"/>
-        </w:rPr>
-        <w:t xml:space="preserve"> </w:t>
-      </w:r>
-      <w:proofErr w:type="spellStart"/>
-      <w:r>
-        <w:rPr>
-          <w:rFonts w:ascii="Cambria" w:hAnsi="Cambria"/>
-        </w:rPr>
-        <w:t>liquid</w:t>
-      </w:r>
-      <w:proofErr w:type="spellEnd"/>
-      <w:r>
-        <w:rPr>
-          <w:rFonts w:ascii="Cambria" w:hAnsi="Cambria"/>
-        </w:rPr>
-        <w:t xml:space="preserve"> </w:t>
-      </w:r>
-      <w:proofErr w:type="spellStart"/>
-      <w:r>
-        <w:rPr>
-          <w:rFonts w:ascii="Cambria" w:hAnsi="Cambria"/>
-        </w:rPr>
-        <w:t>mixtures</w:t>
-      </w:r>
-      <w:proofErr w:type="spellEnd"/>
-      <w:r>
-        <w:rPr>
-          <w:rFonts w:ascii="Cambria" w:hAnsi="Cambria"/>
-        </w:rPr>
-        <w:t xml:space="preserve">. </w:t>
-      </w:r>
-      <w:proofErr w:type="spellStart"/>
-      <w:r>
-        <w:rPr>
-          <w:rFonts w:ascii="Cambria" w:hAnsi="Cambria"/>
-          <w:i/>
-          <w:iCs/>
-        </w:rPr>
-        <w:t>AIChE</w:t>
-      </w:r>
-      <w:proofErr w:type="spellEnd"/>
-      <w:r>
-        <w:rPr>
-          <w:rFonts w:ascii="Cambria" w:hAnsi="Cambria"/>
-          <w:i/>
-          <w:iCs/>
-        </w:rPr>
-        <w:t xml:space="preserve"> </w:t>
-      </w:r>
-      <w:proofErr w:type="spellStart"/>
-      <w:r>
-        <w:rPr>
-          <w:rFonts w:ascii="Cambria" w:hAnsi="Cambria"/>
-          <w:i/>
-          <w:iCs/>
-        </w:rPr>
-        <w:t>Journal</w:t>
-      </w:r>
-      <w:proofErr w:type="spellEnd"/>
-      <w:r>
-        <w:rPr>
-          <w:rFonts w:ascii="Cambria" w:hAnsi="Cambria"/>
-        </w:rPr>
-        <w:t xml:space="preserve"> [online]. </w:t>
-      </w:r>
-      <w:proofErr w:type="gramStart"/>
-      <w:r>
-        <w:rPr>
-          <w:rFonts w:ascii="Cambria" w:hAnsi="Cambria"/>
-          <w:b/>
-          <w:bCs/>
-        </w:rPr>
-        <w:t>r.</w:t>
-      </w:r>
-      <w:proofErr w:type="gramEnd"/>
-      <w:r>
-        <w:rPr>
-          <w:rFonts w:ascii="Cambria" w:hAnsi="Cambria"/>
-          <w:b/>
-          <w:bCs/>
-        </w:rPr>
-        <w:t xml:space="preserve"> 14</w:t>
-      </w:r>
-      <w:r>
-        <w:rPr>
-          <w:rFonts w:ascii="Cambria" w:hAnsi="Cambria"/>
-        </w:rPr>
-        <w:t>(č. 1), s. 135–144. ISSN 1547-5905. Dostupné z: doi:10.1002/aic.690140124</w:t>
+        <w:t>(1), 135–144. ISSN 1547-5905. Dostupné z: doi:10.1002/aic.690140124</w:t>
       </w:r>
     </w:p>
     <w:p>

</xml_diff>